<commit_message>
Update a bunch of analyses based on revisions
</commit_message>
<xml_diff>
--- a/plots/manuscript_plots/markov_model_table.docx
+++ b/plots/manuscript_plots/markov_model_table.docx
@@ -28,7 +28,7 @@
           <w:trHeight w:val="700" w:hRule="auto"/>
           <w:tblHeader/>
         </w:trPr>
-        header 1
+        header1
         <w:tc>
           <w:tcPr>
             <w:tcBorders>
@@ -254,7 +254,7 @@
         <w:trPr>
           <w:trHeight w:val="700" w:hRule="auto"/>
         </w:trPr>
-        body 1
+        body1
         <w:tc>
           <w:tcPr>
             <w:tcBorders>
@@ -295,7 +295,7 @@
                 <w:szCs w:val="32"/>
                 <w:color w:val="000000"/>
               </w:rPr>
-              <w:t xml:space="preserve">Simplified ARD 5</w:t>
+              <w:t xml:space="preserve">Simplified ARD 3</w:t>
             </w:r>
           </w:p>
         </w:tc>
@@ -383,7 +383,7 @@
                 <w:szCs w:val="32"/>
                 <w:color w:val="000000"/>
               </w:rPr>
-              <w:t xml:space="preserve">-2,771.59</w:t>
+              <w:t xml:space="preserve">-2,674.37</w:t>
             </w:r>
           </w:p>
         </w:tc>
@@ -427,7 +427,7 @@
                 <w:szCs w:val="32"/>
                 <w:color w:val="000000"/>
               </w:rPr>
-              <w:t xml:space="preserve">5,565.17</w:t>
+              <w:t xml:space="preserve">5,370.74</w:t>
             </w:r>
           </w:p>
         </w:tc>
@@ -471,7 +471,7 @@
                 <w:szCs w:val="32"/>
                 <w:color w:val="000000"/>
               </w:rPr>
-              <w:t xml:space="preserve">0.39</w:t>
+              <w:t xml:space="preserve">0.53</w:t>
             </w:r>
           </w:p>
         </w:tc>
@@ -480,7 +480,7 @@
         <w:trPr>
           <w:trHeight w:val="700" w:hRule="auto"/>
         </w:trPr>
-        body 2
+        body2
         <w:tc>
           <w:tcPr>
             <w:tcBorders>
@@ -521,7 +521,7 @@
                 <w:szCs w:val="32"/>
                 <w:color w:val="000000"/>
               </w:rPr>
-              <w:t xml:space="preserve">Simplified ARD 3</w:t>
+              <w:t xml:space="preserve">Simplified ARD 2</w:t>
             </w:r>
           </w:p>
         </w:tc>
@@ -565,7 +565,7 @@
                 <w:szCs w:val="32"/>
                 <w:color w:val="000000"/>
               </w:rPr>
-              <w:t xml:space="preserve">13</w:t>
+              <w:t xml:space="preserve">12</w:t>
             </w:r>
           </w:p>
         </w:tc>
@@ -609,7 +609,7 @@
                 <w:szCs w:val="32"/>
                 <w:color w:val="000000"/>
               </w:rPr>
-              <w:t xml:space="preserve">-2,770.29</w:t>
+              <w:t xml:space="preserve">-2,674.15</w:t>
             </w:r>
           </w:p>
         </w:tc>
@@ -653,7 +653,7 @@
                 <w:szCs w:val="32"/>
                 <w:color w:val="000000"/>
               </w:rPr>
-              <w:t xml:space="preserve">5,566.59</w:t>
+              <w:t xml:space="preserve">5,372.29</w:t>
             </w:r>
           </w:p>
         </w:tc>
@@ -697,7 +697,233 @@
                 <w:szCs w:val="32"/>
                 <w:color w:val="000000"/>
               </w:rPr>
-              <w:t xml:space="preserve">0.19</w:t>
+              <w:t xml:space="preserve">0.24</w:t>
+            </w:r>
+          </w:p>
+        </w:tc>
+      </w:tr>
+      <w:tr>
+        <w:trPr>
+          <w:trHeight w:val="698" w:hRule="auto"/>
+        </w:trPr>
+        body3
+        <w:tc>
+          <w:tcPr>
+            <w:tcBorders>
+              <w:bottom w:val="none" w:sz="0" w:space="0" w:color="000000"/>
+              <w:top w:val="none" w:sz="0" w:space="0" w:color="000000"/>
+              <w:left w:val="none" w:sz="0" w:space="0" w:color="000000"/>
+              <w:right w:val="none" w:sz="0" w:space="0" w:color="000000"/>
+            </w:tcBorders>
+            <w:shd w:val="clear" w:color="auto" w:fill="FFFFFF"/>
+            <w:tcMar>
+              <w:top w:w="0" w:type="dxa"/>
+              <w:bottom w:w="0" w:type="dxa"/>
+              <w:left w:w="0" w:type="dxa"/>
+              <w:right w:w="0" w:type="dxa"/>
+            </w:tcMar>
+            <w:vAlign w:val="center"/>
+          </w:tcPr>
+          <w:p>
+            <w:pPr>
+              <w:pStyle w:val="Normal"/>
+              <w:jc w:val="center"/>
+              <w:pBdr>
+                <w:bottom w:val="none" w:sz="0" w:space="0" w:color="000000"/>
+                <w:top w:val="none" w:sz="0" w:space="0" w:color="000000"/>
+                <w:left w:val="none" w:sz="0" w:space="0" w:color="000000"/>
+                <w:right w:val="none" w:sz="0" w:space="0" w:color="000000"/>
+              </w:pBdr>
+              <w:spacing w:after="100" w:before="100" w:line="240"/>
+              <w:ind w:left="100" w:right="100" w:firstLine="0" w:firstLineChars="0"/>
+            </w:pPr>
+            <w:r>
+              <w:rPr>
+                <w:rFonts w:ascii="Times" w:hAnsi="Times" w:eastAsia="Times" w:cs="Times"/>
+                <w:i w:val="false"/>
+                <w:b w:val="false"/>
+                <w:u w:val="none"/>
+                <w:sz w:val="32"/>
+                <w:szCs w:val="32"/>
+                <w:color w:val="000000"/>
+              </w:rPr>
+              <w:t xml:space="preserve">Stepwise</w:t>
+            </w:r>
+          </w:p>
+        </w:tc>
+        <w:tc>
+          <w:tcPr>
+            <w:tcBorders>
+              <w:bottom w:val="none" w:sz="0" w:space="0" w:color="000000"/>
+              <w:top w:val="none" w:sz="0" w:space="0" w:color="000000"/>
+              <w:left w:val="none" w:sz="0" w:space="0" w:color="000000"/>
+              <w:right w:val="none" w:sz="0" w:space="0" w:color="000000"/>
+            </w:tcBorders>
+            <w:shd w:val="clear" w:color="auto" w:fill="FFFFFF"/>
+            <w:tcMar>
+              <w:top w:w="0" w:type="dxa"/>
+              <w:bottom w:w="0" w:type="dxa"/>
+              <w:left w:w="0" w:type="dxa"/>
+              <w:right w:w="0" w:type="dxa"/>
+            </w:tcMar>
+            <w:vAlign w:val="center"/>
+          </w:tcPr>
+          <w:p>
+            <w:pPr>
+              <w:pStyle w:val="Normal"/>
+              <w:jc w:val="center"/>
+              <w:pBdr>
+                <w:bottom w:val="none" w:sz="0" w:space="0" w:color="000000"/>
+                <w:top w:val="none" w:sz="0" w:space="0" w:color="000000"/>
+                <w:left w:val="none" w:sz="0" w:space="0" w:color="000000"/>
+                <w:right w:val="none" w:sz="0" w:space="0" w:color="000000"/>
+              </w:pBdr>
+              <w:spacing w:after="100" w:before="100" w:line="240"/>
+              <w:ind w:left="100" w:right="100" w:firstLine="0" w:firstLineChars="0"/>
+            </w:pPr>
+            <w:r>
+              <w:rPr>
+                <w:rFonts w:ascii="Times" w:hAnsi="Times" w:eastAsia="Times" w:cs="Times"/>
+                <w:i w:val="false"/>
+                <w:b w:val="false"/>
+                <w:u w:val="none"/>
+                <w:sz w:val="32"/>
+                <w:szCs w:val="32"/>
+                <w:color w:val="000000"/>
+              </w:rPr>
+              <w:t xml:space="preserve">12</w:t>
+            </w:r>
+          </w:p>
+        </w:tc>
+        <w:tc>
+          <w:tcPr>
+            <w:tcBorders>
+              <w:bottom w:val="none" w:sz="0" w:space="0" w:color="000000"/>
+              <w:top w:val="none" w:sz="0" w:space="0" w:color="000000"/>
+              <w:left w:val="none" w:sz="0" w:space="0" w:color="000000"/>
+              <w:right w:val="none" w:sz="0" w:space="0" w:color="000000"/>
+            </w:tcBorders>
+            <w:shd w:val="clear" w:color="auto" w:fill="FFFFFF"/>
+            <w:tcMar>
+              <w:top w:w="0" w:type="dxa"/>
+              <w:bottom w:w="0" w:type="dxa"/>
+              <w:left w:w="0" w:type="dxa"/>
+              <w:right w:w="0" w:type="dxa"/>
+            </w:tcMar>
+            <w:vAlign w:val="center"/>
+          </w:tcPr>
+          <w:p>
+            <w:pPr>
+              <w:pStyle w:val="Normal"/>
+              <w:jc w:val="center"/>
+              <w:pBdr>
+                <w:bottom w:val="none" w:sz="0" w:space="0" w:color="000000"/>
+                <w:top w:val="none" w:sz="0" w:space="0" w:color="000000"/>
+                <w:left w:val="none" w:sz="0" w:space="0" w:color="000000"/>
+                <w:right w:val="none" w:sz="0" w:space="0" w:color="000000"/>
+              </w:pBdr>
+              <w:spacing w:after="100" w:before="100" w:line="240"/>
+              <w:ind w:left="100" w:right="100" w:firstLine="0" w:firstLineChars="0"/>
+            </w:pPr>
+            <w:r>
+              <w:rPr>
+                <w:rFonts w:ascii="Times" w:hAnsi="Times" w:eastAsia="Times" w:cs="Times"/>
+                <w:i w:val="false"/>
+                <w:b w:val="false"/>
+                <w:u w:val="none"/>
+                <w:sz w:val="32"/>
+                <w:szCs w:val="32"/>
+                <w:color w:val="000000"/>
+              </w:rPr>
+              <w:t xml:space="preserve">-2,674.71</w:t>
+            </w:r>
+          </w:p>
+        </w:tc>
+        <w:tc>
+          <w:tcPr>
+            <w:tcBorders>
+              <w:bottom w:val="none" w:sz="0" w:space="0" w:color="000000"/>
+              <w:top w:val="none" w:sz="0" w:space="0" w:color="000000"/>
+              <w:left w:val="none" w:sz="0" w:space="0" w:color="000000"/>
+              <w:right w:val="none" w:sz="0" w:space="0" w:color="000000"/>
+            </w:tcBorders>
+            <w:shd w:val="clear" w:color="auto" w:fill="FFFFFF"/>
+            <w:tcMar>
+              <w:top w:w="0" w:type="dxa"/>
+              <w:bottom w:w="0" w:type="dxa"/>
+              <w:left w:w="0" w:type="dxa"/>
+              <w:right w:w="0" w:type="dxa"/>
+            </w:tcMar>
+            <w:vAlign w:val="center"/>
+          </w:tcPr>
+          <w:p>
+            <w:pPr>
+              <w:pStyle w:val="Normal"/>
+              <w:jc w:val="center"/>
+              <w:pBdr>
+                <w:bottom w:val="none" w:sz="0" w:space="0" w:color="000000"/>
+                <w:top w:val="none" w:sz="0" w:space="0" w:color="000000"/>
+                <w:left w:val="none" w:sz="0" w:space="0" w:color="000000"/>
+                <w:right w:val="none" w:sz="0" w:space="0" w:color="000000"/>
+              </w:pBdr>
+              <w:spacing w:after="100" w:before="100" w:line="240"/>
+              <w:ind w:left="100" w:right="100" w:firstLine="0" w:firstLineChars="0"/>
+            </w:pPr>
+            <w:r>
+              <w:rPr>
+                <w:rFonts w:ascii="Times" w:hAnsi="Times" w:eastAsia="Times" w:cs="Times"/>
+                <w:i w:val="false"/>
+                <w:b w:val="false"/>
+                <w:u w:val="none"/>
+                <w:sz w:val="32"/>
+                <w:szCs w:val="32"/>
+                <w:color w:val="000000"/>
+              </w:rPr>
+              <w:t xml:space="preserve">5,373.42</w:t>
+            </w:r>
+          </w:p>
+        </w:tc>
+        <w:tc>
+          <w:tcPr>
+            <w:tcBorders>
+              <w:bottom w:val="none" w:sz="0" w:space="0" w:color="000000"/>
+              <w:top w:val="none" w:sz="0" w:space="0" w:color="000000"/>
+              <w:left w:val="none" w:sz="0" w:space="0" w:color="000000"/>
+              <w:right w:val="none" w:sz="0" w:space="0" w:color="000000"/>
+            </w:tcBorders>
+            <w:shd w:val="clear" w:color="auto" w:fill="FFFFFF"/>
+            <w:tcMar>
+              <w:top w:w="0" w:type="dxa"/>
+              <w:bottom w:w="0" w:type="dxa"/>
+              <w:left w:w="0" w:type="dxa"/>
+              <w:right w:w="0" w:type="dxa"/>
+            </w:tcMar>
+            <w:vAlign w:val="center"/>
+          </w:tcPr>
+          <w:p>
+            <w:pPr>
+              <w:pStyle w:val="Normal"/>
+              <w:jc w:val="center"/>
+              <w:pBdr>
+                <w:bottom w:val="none" w:sz="0" w:space="0" w:color="000000"/>
+                <w:top w:val="none" w:sz="0" w:space="0" w:color="000000"/>
+                <w:left w:val="none" w:sz="0" w:space="0" w:color="000000"/>
+                <w:right w:val="none" w:sz="0" w:space="0" w:color="000000"/>
+              </w:pBdr>
+              <w:spacing w:after="100" w:before="100" w:line="240"/>
+              <w:ind w:left="100" w:right="100" w:firstLine="0" w:firstLineChars="0"/>
+            </w:pPr>
+            <w:r>
+              <w:rPr>
+                <w:rFonts w:ascii="Times" w:hAnsi="Times" w:eastAsia="Times" w:cs="Times"/>
+                <w:i w:val="false"/>
+                <w:b w:val="false"/>
+                <w:u w:val="none"/>
+                <w:sz w:val="32"/>
+                <w:szCs w:val="32"/>
+                <w:color w:val="000000"/>
+              </w:rPr>
+              <w:t xml:space="preserve">0.14</w:t>
             </w:r>
           </w:p>
         </w:tc>
@@ -706,7 +932,7 @@
         <w:trPr>
           <w:trHeight w:val="700" w:hRule="auto"/>
         </w:trPr>
-        body 3
+        body4
         <w:tc>
           <w:tcPr>
             <w:tcBorders>
@@ -747,7 +973,7 @@
                 <w:szCs w:val="32"/>
                 <w:color w:val="000000"/>
               </w:rPr>
-              <w:t xml:space="preserve">Simplified ARD 4</w:t>
+              <w:t xml:space="preserve">Simplified ARD 1</w:t>
             </w:r>
           </w:p>
         </w:tc>
@@ -791,7 +1017,7 @@
                 <w:szCs w:val="32"/>
                 <w:color w:val="000000"/>
               </w:rPr>
-              <w:t xml:space="preserve">12</w:t>
+              <w:t xml:space="preserve">13</w:t>
             </w:r>
           </w:p>
         </w:tc>
@@ -835,7 +1061,7 @@
                 <w:szCs w:val="32"/>
                 <w:color w:val="000000"/>
               </w:rPr>
-              <w:t xml:space="preserve">-2,771.55</w:t>
+              <w:t xml:space="preserve">-2,674.14</w:t>
             </w:r>
           </w:p>
         </w:tc>
@@ -879,7 +1105,7 @@
                 <w:szCs w:val="32"/>
                 <w:color w:val="000000"/>
               </w:rPr>
-              <w:t xml:space="preserve">5,567.10</w:t>
+              <w:t xml:space="preserve">5,374.29</w:t>
             </w:r>
           </w:p>
         </w:tc>
@@ -923,7 +1149,7 @@
                 <w:szCs w:val="32"/>
                 <w:color w:val="000000"/>
               </w:rPr>
-              <w:t xml:space="preserve">0.15</w:t>
+              <w:t xml:space="preserve">0.09</w:t>
             </w:r>
           </w:p>
         </w:tc>
@@ -932,7 +1158,7 @@
         <w:trPr>
           <w:trHeight w:val="676" w:hRule="auto"/>
         </w:trPr>
-        body 4
+        body5
         <w:tc>
           <w:tcPr>
             <w:tcBorders>
@@ -973,7 +1199,7 @@
                 <w:szCs w:val="32"/>
                 <w:color w:val="000000"/>
               </w:rPr>
-              <w:t xml:space="preserve">Transient</w:t>
+              <w:t xml:space="preserve">SYM</w:t>
             </w:r>
           </w:p>
         </w:tc>
@@ -1017,7 +1243,7 @@
                 <w:szCs w:val="32"/>
                 <w:color w:val="000000"/>
               </w:rPr>
-              <w:t xml:space="preserve">12</w:t>
+              <w:t xml:space="preserve">10</w:t>
             </w:r>
           </w:p>
         </w:tc>
@@ -1061,7 +1287,7 @@
                 <w:szCs w:val="32"/>
                 <w:color w:val="000000"/>
               </w:rPr>
-              <w:t xml:space="preserve">-2,771.59</w:t>
+              <w:t xml:space="preserve">-2,780.02</w:t>
             </w:r>
           </w:p>
         </w:tc>
@@ -1105,7 +1331,7 @@
                 <w:szCs w:val="32"/>
                 <w:color w:val="000000"/>
               </w:rPr>
-              <w:t xml:space="preserve">5,567.17</w:t>
+              <w:t xml:space="preserve">5,580.03</w:t>
             </w:r>
           </w:p>
         </w:tc>
@@ -1149,7 +1375,459 @@
                 <w:szCs w:val="32"/>
                 <w:color w:val="000000"/>
               </w:rPr>
-              <w:t xml:space="preserve">0.14</w:t>
+              <w:t xml:space="preserve">0.00</w:t>
+            </w:r>
+          </w:p>
+        </w:tc>
+      </w:tr>
+      <w:tr>
+        <w:trPr>
+          <w:trHeight w:val="676" w:hRule="auto"/>
+        </w:trPr>
+        body6
+        <w:tc>
+          <w:tcPr>
+            <w:tcBorders>
+              <w:bottom w:val="none" w:sz="0" w:space="0" w:color="000000"/>
+              <w:top w:val="none" w:sz="0" w:space="0" w:color="000000"/>
+              <w:left w:val="none" w:sz="0" w:space="0" w:color="000000"/>
+              <w:right w:val="none" w:sz="0" w:space="0" w:color="000000"/>
+            </w:tcBorders>
+            <w:shd w:val="clear" w:color="auto" w:fill="FFFFFF"/>
+            <w:tcMar>
+              <w:top w:w="0" w:type="dxa"/>
+              <w:bottom w:w="0" w:type="dxa"/>
+              <w:left w:w="0" w:type="dxa"/>
+              <w:right w:w="0" w:type="dxa"/>
+            </w:tcMar>
+            <w:vAlign w:val="center"/>
+          </w:tcPr>
+          <w:p>
+            <w:pPr>
+              <w:pStyle w:val="Normal"/>
+              <w:jc w:val="center"/>
+              <w:pBdr>
+                <w:bottom w:val="none" w:sz="0" w:space="0" w:color="000000"/>
+                <w:top w:val="none" w:sz="0" w:space="0" w:color="000000"/>
+                <w:left w:val="none" w:sz="0" w:space="0" w:color="000000"/>
+                <w:right w:val="none" w:sz="0" w:space="0" w:color="000000"/>
+              </w:pBdr>
+              <w:spacing w:after="100" w:before="100" w:line="240"/>
+              <w:ind w:left="100" w:right="100" w:firstLine="0" w:firstLineChars="0"/>
+            </w:pPr>
+            <w:r>
+              <w:rPr>
+                <w:rFonts w:ascii="Times" w:hAnsi="Times" w:eastAsia="Times" w:cs="Times"/>
+                <w:i w:val="false"/>
+                <w:b w:val="false"/>
+                <w:u w:val="none"/>
+                <w:sz w:val="32"/>
+                <w:szCs w:val="32"/>
+                <w:color w:val="000000"/>
+              </w:rPr>
+              <w:t xml:space="preserve">ARD</w:t>
+            </w:r>
+          </w:p>
+        </w:tc>
+        <w:tc>
+          <w:tcPr>
+            <w:tcBorders>
+              <w:bottom w:val="none" w:sz="0" w:space="0" w:color="000000"/>
+              <w:top w:val="none" w:sz="0" w:space="0" w:color="000000"/>
+              <w:left w:val="none" w:sz="0" w:space="0" w:color="000000"/>
+              <w:right w:val="none" w:sz="0" w:space="0" w:color="000000"/>
+            </w:tcBorders>
+            <w:shd w:val="clear" w:color="auto" w:fill="FFFFFF"/>
+            <w:tcMar>
+              <w:top w:w="0" w:type="dxa"/>
+              <w:bottom w:w="0" w:type="dxa"/>
+              <w:left w:w="0" w:type="dxa"/>
+              <w:right w:w="0" w:type="dxa"/>
+            </w:tcMar>
+            <w:vAlign w:val="center"/>
+          </w:tcPr>
+          <w:p>
+            <w:pPr>
+              <w:pStyle w:val="Normal"/>
+              <w:jc w:val="center"/>
+              <w:pBdr>
+                <w:bottom w:val="none" w:sz="0" w:space="0" w:color="000000"/>
+                <w:top w:val="none" w:sz="0" w:space="0" w:color="000000"/>
+                <w:left w:val="none" w:sz="0" w:space="0" w:color="000000"/>
+                <w:right w:val="none" w:sz="0" w:space="0" w:color="000000"/>
+              </w:pBdr>
+              <w:spacing w:after="100" w:before="100" w:line="240"/>
+              <w:ind w:left="100" w:right="100" w:firstLine="0" w:firstLineChars="0"/>
+            </w:pPr>
+            <w:r>
+              <w:rPr>
+                <w:rFonts w:ascii="Times" w:hAnsi="Times" w:eastAsia="Times" w:cs="Times"/>
+                <w:i w:val="false"/>
+                <w:b w:val="false"/>
+                <w:u w:val="none"/>
+                <w:sz w:val="32"/>
+                <w:szCs w:val="32"/>
+                <w:color w:val="000000"/>
+              </w:rPr>
+              <w:t xml:space="preserve">20</w:t>
+            </w:r>
+          </w:p>
+        </w:tc>
+        <w:tc>
+          <w:tcPr>
+            <w:tcBorders>
+              <w:bottom w:val="none" w:sz="0" w:space="0" w:color="000000"/>
+              <w:top w:val="none" w:sz="0" w:space="0" w:color="000000"/>
+              <w:left w:val="none" w:sz="0" w:space="0" w:color="000000"/>
+              <w:right w:val="none" w:sz="0" w:space="0" w:color="000000"/>
+            </w:tcBorders>
+            <w:shd w:val="clear" w:color="auto" w:fill="FFFFFF"/>
+            <w:tcMar>
+              <w:top w:w="0" w:type="dxa"/>
+              <w:bottom w:w="0" w:type="dxa"/>
+              <w:left w:w="0" w:type="dxa"/>
+              <w:right w:w="0" w:type="dxa"/>
+            </w:tcMar>
+            <w:vAlign w:val="center"/>
+          </w:tcPr>
+          <w:p>
+            <w:pPr>
+              <w:pStyle w:val="Normal"/>
+              <w:jc w:val="center"/>
+              <w:pBdr>
+                <w:bottom w:val="none" w:sz="0" w:space="0" w:color="000000"/>
+                <w:top w:val="none" w:sz="0" w:space="0" w:color="000000"/>
+                <w:left w:val="none" w:sz="0" w:space="0" w:color="000000"/>
+                <w:right w:val="none" w:sz="0" w:space="0" w:color="000000"/>
+              </w:pBdr>
+              <w:spacing w:after="100" w:before="100" w:line="240"/>
+              <w:ind w:left="100" w:right="100" w:firstLine="0" w:firstLineChars="0"/>
+            </w:pPr>
+            <w:r>
+              <w:rPr>
+                <w:rFonts w:ascii="Times" w:hAnsi="Times" w:eastAsia="Times" w:cs="Times"/>
+                <w:i w:val="false"/>
+                <w:b w:val="false"/>
+                <w:u w:val="none"/>
+                <w:sz w:val="32"/>
+                <w:szCs w:val="32"/>
+                <w:color w:val="000000"/>
+              </w:rPr>
+              <w:t xml:space="preserve">-2,674.14</w:t>
+            </w:r>
+          </w:p>
+        </w:tc>
+        <w:tc>
+          <w:tcPr>
+            <w:tcBorders>
+              <w:bottom w:val="none" w:sz="0" w:space="0" w:color="000000"/>
+              <w:top w:val="none" w:sz="0" w:space="0" w:color="000000"/>
+              <w:left w:val="none" w:sz="0" w:space="0" w:color="000000"/>
+              <w:right w:val="none" w:sz="0" w:space="0" w:color="000000"/>
+            </w:tcBorders>
+            <w:shd w:val="clear" w:color="auto" w:fill="FFFFFF"/>
+            <w:tcMar>
+              <w:top w:w="0" w:type="dxa"/>
+              <w:bottom w:w="0" w:type="dxa"/>
+              <w:left w:w="0" w:type="dxa"/>
+              <w:right w:w="0" w:type="dxa"/>
+            </w:tcMar>
+            <w:vAlign w:val="center"/>
+          </w:tcPr>
+          <w:p>
+            <w:pPr>
+              <w:pStyle w:val="Normal"/>
+              <w:jc w:val="center"/>
+              <w:pBdr>
+                <w:bottom w:val="none" w:sz="0" w:space="0" w:color="000000"/>
+                <w:top w:val="none" w:sz="0" w:space="0" w:color="000000"/>
+                <w:left w:val="none" w:sz="0" w:space="0" w:color="000000"/>
+                <w:right w:val="none" w:sz="0" w:space="0" w:color="000000"/>
+              </w:pBdr>
+              <w:spacing w:after="100" w:before="100" w:line="240"/>
+              <w:ind w:left="100" w:right="100" w:firstLine="0" w:firstLineChars="0"/>
+            </w:pPr>
+            <w:r>
+              <w:rPr>
+                <w:rFonts w:ascii="Times" w:hAnsi="Times" w:eastAsia="Times" w:cs="Times"/>
+                <w:i w:val="false"/>
+                <w:b w:val="false"/>
+                <w:u w:val="none"/>
+                <w:sz w:val="32"/>
+                <w:szCs w:val="32"/>
+                <w:color w:val="000000"/>
+              </w:rPr>
+              <w:t xml:space="preserve">5,388.29</w:t>
+            </w:r>
+          </w:p>
+        </w:tc>
+        <w:tc>
+          <w:tcPr>
+            <w:tcBorders>
+              <w:bottom w:val="none" w:sz="0" w:space="0" w:color="000000"/>
+              <w:top w:val="none" w:sz="0" w:space="0" w:color="000000"/>
+              <w:left w:val="none" w:sz="0" w:space="0" w:color="000000"/>
+              <w:right w:val="none" w:sz="0" w:space="0" w:color="000000"/>
+            </w:tcBorders>
+            <w:shd w:val="clear" w:color="auto" w:fill="FFFFFF"/>
+            <w:tcMar>
+              <w:top w:w="0" w:type="dxa"/>
+              <w:bottom w:w="0" w:type="dxa"/>
+              <w:left w:w="0" w:type="dxa"/>
+              <w:right w:w="0" w:type="dxa"/>
+            </w:tcMar>
+            <w:vAlign w:val="center"/>
+          </w:tcPr>
+          <w:p>
+            <w:pPr>
+              <w:pStyle w:val="Normal"/>
+              <w:jc w:val="center"/>
+              <w:pBdr>
+                <w:bottom w:val="none" w:sz="0" w:space="0" w:color="000000"/>
+                <w:top w:val="none" w:sz="0" w:space="0" w:color="000000"/>
+                <w:left w:val="none" w:sz="0" w:space="0" w:color="000000"/>
+                <w:right w:val="none" w:sz="0" w:space="0" w:color="000000"/>
+              </w:pBdr>
+              <w:spacing w:after="100" w:before="100" w:line="240"/>
+              <w:ind w:left="100" w:right="100" w:firstLine="0" w:firstLineChars="0"/>
+            </w:pPr>
+            <w:r>
+              <w:rPr>
+                <w:rFonts w:ascii="Times" w:hAnsi="Times" w:eastAsia="Times" w:cs="Times"/>
+                <w:i w:val="false"/>
+                <w:b w:val="false"/>
+                <w:u w:val="none"/>
+                <w:sz w:val="32"/>
+                <w:szCs w:val="32"/>
+                <w:color w:val="000000"/>
+              </w:rPr>
+              <w:t xml:space="preserve">0.00</w:t>
+            </w:r>
+          </w:p>
+        </w:tc>
+      </w:tr>
+      <w:tr>
+        <w:trPr>
+          <w:trHeight w:val="676" w:hRule="auto"/>
+        </w:trPr>
+        body7
+        <w:tc>
+          <w:tcPr>
+            <w:tcBorders>
+              <w:bottom w:val="none" w:sz="0" w:space="0" w:color="000000"/>
+              <w:top w:val="none" w:sz="0" w:space="0" w:color="000000"/>
+              <w:left w:val="none" w:sz="0" w:space="0" w:color="000000"/>
+              <w:right w:val="none" w:sz="0" w:space="0" w:color="000000"/>
+            </w:tcBorders>
+            <w:shd w:val="clear" w:color="auto" w:fill="FFFFFF"/>
+            <w:tcMar>
+              <w:top w:w="0" w:type="dxa"/>
+              <w:bottom w:w="0" w:type="dxa"/>
+              <w:left w:w="0" w:type="dxa"/>
+              <w:right w:w="0" w:type="dxa"/>
+            </w:tcMar>
+            <w:vAlign w:val="center"/>
+          </w:tcPr>
+          <w:p>
+            <w:pPr>
+              <w:pStyle w:val="Normal"/>
+              <w:jc w:val="center"/>
+              <w:pBdr>
+                <w:bottom w:val="none" w:sz="0" w:space="0" w:color="000000"/>
+                <w:top w:val="none" w:sz="0" w:space="0" w:color="000000"/>
+                <w:left w:val="none" w:sz="0" w:space="0" w:color="000000"/>
+                <w:right w:val="none" w:sz="0" w:space="0" w:color="000000"/>
+              </w:pBdr>
+              <w:spacing w:after="100" w:before="100" w:line="240"/>
+              <w:ind w:left="100" w:right="100" w:firstLine="0" w:firstLineChars="0"/>
+            </w:pPr>
+            <w:r>
+              <w:rPr>
+                <w:rFonts w:ascii="Times" w:hAnsi="Times" w:eastAsia="Times" w:cs="Times"/>
+                <w:i w:val="false"/>
+                <w:b w:val="false"/>
+                <w:u w:val="none"/>
+                <w:sz w:val="32"/>
+                <w:szCs w:val="32"/>
+                <w:color w:val="000000"/>
+              </w:rPr>
+              <w:t xml:space="preserve">ER</w:t>
+            </w:r>
+          </w:p>
+        </w:tc>
+        <w:tc>
+          <w:tcPr>
+            <w:tcBorders>
+              <w:bottom w:val="none" w:sz="0" w:space="0" w:color="000000"/>
+              <w:top w:val="none" w:sz="0" w:space="0" w:color="000000"/>
+              <w:left w:val="none" w:sz="0" w:space="0" w:color="000000"/>
+              <w:right w:val="none" w:sz="0" w:space="0" w:color="000000"/>
+            </w:tcBorders>
+            <w:shd w:val="clear" w:color="auto" w:fill="FFFFFF"/>
+            <w:tcMar>
+              <w:top w:w="0" w:type="dxa"/>
+              <w:bottom w:w="0" w:type="dxa"/>
+              <w:left w:w="0" w:type="dxa"/>
+              <w:right w:w="0" w:type="dxa"/>
+            </w:tcMar>
+            <w:vAlign w:val="center"/>
+          </w:tcPr>
+          <w:p>
+            <w:pPr>
+              <w:pStyle w:val="Normal"/>
+              <w:jc w:val="center"/>
+              <w:pBdr>
+                <w:bottom w:val="none" w:sz="0" w:space="0" w:color="000000"/>
+                <w:top w:val="none" w:sz="0" w:space="0" w:color="000000"/>
+                <w:left w:val="none" w:sz="0" w:space="0" w:color="000000"/>
+                <w:right w:val="none" w:sz="0" w:space="0" w:color="000000"/>
+              </w:pBdr>
+              <w:spacing w:after="100" w:before="100" w:line="240"/>
+              <w:ind w:left="100" w:right="100" w:firstLine="0" w:firstLineChars="0"/>
+            </w:pPr>
+            <w:r>
+              <w:rPr>
+                <w:rFonts w:ascii="Times" w:hAnsi="Times" w:eastAsia="Times" w:cs="Times"/>
+                <w:i w:val="false"/>
+                <w:b w:val="false"/>
+                <w:u w:val="none"/>
+                <w:sz w:val="32"/>
+                <w:szCs w:val="32"/>
+                <w:color w:val="000000"/>
+              </w:rPr>
+              <w:t xml:space="preserve">1</w:t>
+            </w:r>
+          </w:p>
+        </w:tc>
+        <w:tc>
+          <w:tcPr>
+            <w:tcBorders>
+              <w:bottom w:val="none" w:sz="0" w:space="0" w:color="000000"/>
+              <w:top w:val="none" w:sz="0" w:space="0" w:color="000000"/>
+              <w:left w:val="none" w:sz="0" w:space="0" w:color="000000"/>
+              <w:right w:val="none" w:sz="0" w:space="0" w:color="000000"/>
+            </w:tcBorders>
+            <w:shd w:val="clear" w:color="auto" w:fill="FFFFFF"/>
+            <w:tcMar>
+              <w:top w:w="0" w:type="dxa"/>
+              <w:bottom w:w="0" w:type="dxa"/>
+              <w:left w:w="0" w:type="dxa"/>
+              <w:right w:w="0" w:type="dxa"/>
+            </w:tcMar>
+            <w:vAlign w:val="center"/>
+          </w:tcPr>
+          <w:p>
+            <w:pPr>
+              <w:pStyle w:val="Normal"/>
+              <w:jc w:val="center"/>
+              <w:pBdr>
+                <w:bottom w:val="none" w:sz="0" w:space="0" w:color="000000"/>
+                <w:top w:val="none" w:sz="0" w:space="0" w:color="000000"/>
+                <w:left w:val="none" w:sz="0" w:space="0" w:color="000000"/>
+                <w:right w:val="none" w:sz="0" w:space="0" w:color="000000"/>
+              </w:pBdr>
+              <w:spacing w:after="100" w:before="100" w:line="240"/>
+              <w:ind w:left="100" w:right="100" w:firstLine="0" w:firstLineChars="0"/>
+            </w:pPr>
+            <w:r>
+              <w:rPr>
+                <w:rFonts w:ascii="Times" w:hAnsi="Times" w:eastAsia="Times" w:cs="Times"/>
+                <w:i w:val="false"/>
+                <w:b w:val="false"/>
+                <w:u w:val="none"/>
+                <w:sz w:val="32"/>
+                <w:szCs w:val="32"/>
+                <w:color w:val="000000"/>
+              </w:rPr>
+              <w:t xml:space="preserve">-3,256.93</w:t>
+            </w:r>
+          </w:p>
+        </w:tc>
+        <w:tc>
+          <w:tcPr>
+            <w:tcBorders>
+              <w:bottom w:val="none" w:sz="0" w:space="0" w:color="000000"/>
+              <w:top w:val="none" w:sz="0" w:space="0" w:color="000000"/>
+              <w:left w:val="none" w:sz="0" w:space="0" w:color="000000"/>
+              <w:right w:val="none" w:sz="0" w:space="0" w:color="000000"/>
+            </w:tcBorders>
+            <w:shd w:val="clear" w:color="auto" w:fill="FFFFFF"/>
+            <w:tcMar>
+              <w:top w:w="0" w:type="dxa"/>
+              <w:bottom w:w="0" w:type="dxa"/>
+              <w:left w:w="0" w:type="dxa"/>
+              <w:right w:w="0" w:type="dxa"/>
+            </w:tcMar>
+            <w:vAlign w:val="center"/>
+          </w:tcPr>
+          <w:p>
+            <w:pPr>
+              <w:pStyle w:val="Normal"/>
+              <w:jc w:val="center"/>
+              <w:pBdr>
+                <w:bottom w:val="none" w:sz="0" w:space="0" w:color="000000"/>
+                <w:top w:val="none" w:sz="0" w:space="0" w:color="000000"/>
+                <w:left w:val="none" w:sz="0" w:space="0" w:color="000000"/>
+                <w:right w:val="none" w:sz="0" w:space="0" w:color="000000"/>
+              </w:pBdr>
+              <w:spacing w:after="100" w:before="100" w:line="240"/>
+              <w:ind w:left="100" w:right="100" w:firstLine="0" w:firstLineChars="0"/>
+            </w:pPr>
+            <w:r>
+              <w:rPr>
+                <w:rFonts w:ascii="Times" w:hAnsi="Times" w:eastAsia="Times" w:cs="Times"/>
+                <w:i w:val="false"/>
+                <w:b w:val="false"/>
+                <w:u w:val="none"/>
+                <w:sz w:val="32"/>
+                <w:szCs w:val="32"/>
+                <w:color w:val="000000"/>
+              </w:rPr>
+              <w:t xml:space="preserve">6,515.85</w:t>
+            </w:r>
+          </w:p>
+        </w:tc>
+        <w:tc>
+          <w:tcPr>
+            <w:tcBorders>
+              <w:bottom w:val="none" w:sz="0" w:space="0" w:color="000000"/>
+              <w:top w:val="none" w:sz="0" w:space="0" w:color="000000"/>
+              <w:left w:val="none" w:sz="0" w:space="0" w:color="000000"/>
+              <w:right w:val="none" w:sz="0" w:space="0" w:color="000000"/>
+            </w:tcBorders>
+            <w:shd w:val="clear" w:color="auto" w:fill="FFFFFF"/>
+            <w:tcMar>
+              <w:top w:w="0" w:type="dxa"/>
+              <w:bottom w:w="0" w:type="dxa"/>
+              <w:left w:w="0" w:type="dxa"/>
+              <w:right w:w="0" w:type="dxa"/>
+            </w:tcMar>
+            <w:vAlign w:val="center"/>
+          </w:tcPr>
+          <w:p>
+            <w:pPr>
+              <w:pStyle w:val="Normal"/>
+              <w:jc w:val="center"/>
+              <w:pBdr>
+                <w:bottom w:val="none" w:sz="0" w:space="0" w:color="000000"/>
+                <w:top w:val="none" w:sz="0" w:space="0" w:color="000000"/>
+                <w:left w:val="none" w:sz="0" w:space="0" w:color="000000"/>
+                <w:right w:val="none" w:sz="0" w:space="0" w:color="000000"/>
+              </w:pBdr>
+              <w:spacing w:after="100" w:before="100" w:line="240"/>
+              <w:ind w:left="100" w:right="100" w:firstLine="0" w:firstLineChars="0"/>
+            </w:pPr>
+            <w:r>
+              <w:rPr>
+                <w:rFonts w:ascii="Times" w:hAnsi="Times" w:eastAsia="Times" w:cs="Times"/>
+                <w:i w:val="false"/>
+                <w:b w:val="false"/>
+                <w:u w:val="none"/>
+                <w:sz w:val="32"/>
+                <w:szCs w:val="32"/>
+                <w:color w:val="000000"/>
+              </w:rPr>
+              <w:t xml:space="preserve">0.00</w:t>
             </w:r>
           </w:p>
         </w:tc>
@@ -1158,1137 +1836,7 @@
         <w:trPr>
           <w:trHeight w:val="700" w:hRule="auto"/>
         </w:trPr>
-        body 5
-        <w:tc>
-          <w:tcPr>
-            <w:tcBorders>
-              <w:bottom w:val="none" w:sz="0" w:space="0" w:color="000000"/>
-              <w:top w:val="none" w:sz="0" w:space="0" w:color="000000"/>
-              <w:left w:val="none" w:sz="0" w:space="0" w:color="000000"/>
-              <w:right w:val="none" w:sz="0" w:space="0" w:color="000000"/>
-            </w:tcBorders>
-            <w:shd w:val="clear" w:color="auto" w:fill="FFFFFF"/>
-            <w:tcMar>
-              <w:top w:w="0" w:type="dxa"/>
-              <w:bottom w:w="0" w:type="dxa"/>
-              <w:left w:w="0" w:type="dxa"/>
-              <w:right w:w="0" w:type="dxa"/>
-            </w:tcMar>
-            <w:vAlign w:val="center"/>
-          </w:tcPr>
-          <w:p>
-            <w:pPr>
-              <w:pStyle w:val="Normal"/>
-              <w:jc w:val="center"/>
-              <w:pBdr>
-                <w:bottom w:val="none" w:sz="0" w:space="0" w:color="000000"/>
-                <w:top w:val="none" w:sz="0" w:space="0" w:color="000000"/>
-                <w:left w:val="none" w:sz="0" w:space="0" w:color="000000"/>
-                <w:right w:val="none" w:sz="0" w:space="0" w:color="000000"/>
-              </w:pBdr>
-              <w:spacing w:after="100" w:before="100" w:line="240"/>
-              <w:ind w:left="100" w:right="100" w:firstLine="0" w:firstLineChars="0"/>
-            </w:pPr>
-            <w:r>
-              <w:rPr>
-                <w:rFonts w:ascii="Times" w:hAnsi="Times" w:eastAsia="Times" w:cs="Times"/>
-                <w:i w:val="false"/>
-                <w:b w:val="false"/>
-                <w:u w:val="none"/>
-                <w:sz w:val="32"/>
-                <w:szCs w:val="32"/>
-                <w:color w:val="000000"/>
-              </w:rPr>
-              <w:t xml:space="preserve">Simplified ARD 2</w:t>
-            </w:r>
-          </w:p>
-        </w:tc>
-        <w:tc>
-          <w:tcPr>
-            <w:tcBorders>
-              <w:bottom w:val="none" w:sz="0" w:space="0" w:color="000000"/>
-              <w:top w:val="none" w:sz="0" w:space="0" w:color="000000"/>
-              <w:left w:val="none" w:sz="0" w:space="0" w:color="000000"/>
-              <w:right w:val="none" w:sz="0" w:space="0" w:color="000000"/>
-            </w:tcBorders>
-            <w:shd w:val="clear" w:color="auto" w:fill="FFFFFF"/>
-            <w:tcMar>
-              <w:top w:w="0" w:type="dxa"/>
-              <w:bottom w:w="0" w:type="dxa"/>
-              <w:left w:w="0" w:type="dxa"/>
-              <w:right w:w="0" w:type="dxa"/>
-            </w:tcMar>
-            <w:vAlign w:val="center"/>
-          </w:tcPr>
-          <w:p>
-            <w:pPr>
-              <w:pStyle w:val="Normal"/>
-              <w:jc w:val="center"/>
-              <w:pBdr>
-                <w:bottom w:val="none" w:sz="0" w:space="0" w:color="000000"/>
-                <w:top w:val="none" w:sz="0" w:space="0" w:color="000000"/>
-                <w:left w:val="none" w:sz="0" w:space="0" w:color="000000"/>
-                <w:right w:val="none" w:sz="0" w:space="0" w:color="000000"/>
-              </w:pBdr>
-              <w:spacing w:after="100" w:before="100" w:line="240"/>
-              <w:ind w:left="100" w:right="100" w:firstLine="0" w:firstLineChars="0"/>
-            </w:pPr>
-            <w:r>
-              <w:rPr>
-                <w:rFonts w:ascii="Times" w:hAnsi="Times" w:eastAsia="Times" w:cs="Times"/>
-                <w:i w:val="false"/>
-                <w:b w:val="false"/>
-                <w:u w:val="none"/>
-                <w:sz w:val="32"/>
-                <w:szCs w:val="32"/>
-                <w:color w:val="000000"/>
-              </w:rPr>
-              <w:t xml:space="preserve">14</w:t>
-            </w:r>
-          </w:p>
-        </w:tc>
-        <w:tc>
-          <w:tcPr>
-            <w:tcBorders>
-              <w:bottom w:val="none" w:sz="0" w:space="0" w:color="000000"/>
-              <w:top w:val="none" w:sz="0" w:space="0" w:color="000000"/>
-              <w:left w:val="none" w:sz="0" w:space="0" w:color="000000"/>
-              <w:right w:val="none" w:sz="0" w:space="0" w:color="000000"/>
-            </w:tcBorders>
-            <w:shd w:val="clear" w:color="auto" w:fill="FFFFFF"/>
-            <w:tcMar>
-              <w:top w:w="0" w:type="dxa"/>
-              <w:bottom w:w="0" w:type="dxa"/>
-              <w:left w:w="0" w:type="dxa"/>
-              <w:right w:w="0" w:type="dxa"/>
-            </w:tcMar>
-            <w:vAlign w:val="center"/>
-          </w:tcPr>
-          <w:p>
-            <w:pPr>
-              <w:pStyle w:val="Normal"/>
-              <w:jc w:val="center"/>
-              <w:pBdr>
-                <w:bottom w:val="none" w:sz="0" w:space="0" w:color="000000"/>
-                <w:top w:val="none" w:sz="0" w:space="0" w:color="000000"/>
-                <w:left w:val="none" w:sz="0" w:space="0" w:color="000000"/>
-                <w:right w:val="none" w:sz="0" w:space="0" w:color="000000"/>
-              </w:pBdr>
-              <w:spacing w:after="100" w:before="100" w:line="240"/>
-              <w:ind w:left="100" w:right="100" w:firstLine="0" w:firstLineChars="0"/>
-            </w:pPr>
-            <w:r>
-              <w:rPr>
-                <w:rFonts w:ascii="Times" w:hAnsi="Times" w:eastAsia="Times" w:cs="Times"/>
-                <w:i w:val="false"/>
-                <w:b w:val="false"/>
-                <w:u w:val="none"/>
-                <w:sz w:val="32"/>
-                <w:szCs w:val="32"/>
-                <w:color w:val="000000"/>
-              </w:rPr>
-              <w:t xml:space="preserve">-2,770.09</w:t>
-            </w:r>
-          </w:p>
-        </w:tc>
-        <w:tc>
-          <w:tcPr>
-            <w:tcBorders>
-              <w:bottom w:val="none" w:sz="0" w:space="0" w:color="000000"/>
-              <w:top w:val="none" w:sz="0" w:space="0" w:color="000000"/>
-              <w:left w:val="none" w:sz="0" w:space="0" w:color="000000"/>
-              <w:right w:val="none" w:sz="0" w:space="0" w:color="000000"/>
-            </w:tcBorders>
-            <w:shd w:val="clear" w:color="auto" w:fill="FFFFFF"/>
-            <w:tcMar>
-              <w:top w:w="0" w:type="dxa"/>
-              <w:bottom w:w="0" w:type="dxa"/>
-              <w:left w:w="0" w:type="dxa"/>
-              <w:right w:w="0" w:type="dxa"/>
-            </w:tcMar>
-            <w:vAlign w:val="center"/>
-          </w:tcPr>
-          <w:p>
-            <w:pPr>
-              <w:pStyle w:val="Normal"/>
-              <w:jc w:val="center"/>
-              <w:pBdr>
-                <w:bottom w:val="none" w:sz="0" w:space="0" w:color="000000"/>
-                <w:top w:val="none" w:sz="0" w:space="0" w:color="000000"/>
-                <w:left w:val="none" w:sz="0" w:space="0" w:color="000000"/>
-                <w:right w:val="none" w:sz="0" w:space="0" w:color="000000"/>
-              </w:pBdr>
-              <w:spacing w:after="100" w:before="100" w:line="240"/>
-              <w:ind w:left="100" w:right="100" w:firstLine="0" w:firstLineChars="0"/>
-            </w:pPr>
-            <w:r>
-              <w:rPr>
-                <w:rFonts w:ascii="Times" w:hAnsi="Times" w:eastAsia="Times" w:cs="Times"/>
-                <w:i w:val="false"/>
-                <w:b w:val="false"/>
-                <w:u w:val="none"/>
-                <w:sz w:val="32"/>
-                <w:szCs w:val="32"/>
-                <w:color w:val="000000"/>
-              </w:rPr>
-              <w:t xml:space="preserve">5,568.18</w:t>
-            </w:r>
-          </w:p>
-        </w:tc>
-        <w:tc>
-          <w:tcPr>
-            <w:tcBorders>
-              <w:bottom w:val="none" w:sz="0" w:space="0" w:color="000000"/>
-              <w:top w:val="none" w:sz="0" w:space="0" w:color="000000"/>
-              <w:left w:val="none" w:sz="0" w:space="0" w:color="000000"/>
-              <w:right w:val="none" w:sz="0" w:space="0" w:color="000000"/>
-            </w:tcBorders>
-            <w:shd w:val="clear" w:color="auto" w:fill="FFFFFF"/>
-            <w:tcMar>
-              <w:top w:w="0" w:type="dxa"/>
-              <w:bottom w:w="0" w:type="dxa"/>
-              <w:left w:w="0" w:type="dxa"/>
-              <w:right w:w="0" w:type="dxa"/>
-            </w:tcMar>
-            <w:vAlign w:val="center"/>
-          </w:tcPr>
-          <w:p>
-            <w:pPr>
-              <w:pStyle w:val="Normal"/>
-              <w:jc w:val="center"/>
-              <w:pBdr>
-                <w:bottom w:val="none" w:sz="0" w:space="0" w:color="000000"/>
-                <w:top w:val="none" w:sz="0" w:space="0" w:color="000000"/>
-                <w:left w:val="none" w:sz="0" w:space="0" w:color="000000"/>
-                <w:right w:val="none" w:sz="0" w:space="0" w:color="000000"/>
-              </w:pBdr>
-              <w:spacing w:after="100" w:before="100" w:line="240"/>
-              <w:ind w:left="100" w:right="100" w:firstLine="0" w:firstLineChars="0"/>
-            </w:pPr>
-            <w:r>
-              <w:rPr>
-                <w:rFonts w:ascii="Times" w:hAnsi="Times" w:eastAsia="Times" w:cs="Times"/>
-                <w:i w:val="false"/>
-                <w:b w:val="false"/>
-                <w:u w:val="none"/>
-                <w:sz w:val="32"/>
-                <w:szCs w:val="32"/>
-                <w:color w:val="000000"/>
-              </w:rPr>
-              <w:t xml:space="preserve">0.09</w:t>
-            </w:r>
-          </w:p>
-        </w:tc>
-      </w:tr>
-      <w:tr>
-        <w:trPr>
-          <w:trHeight w:val="700" w:hRule="auto"/>
-        </w:trPr>
-        body 6
-        <w:tc>
-          <w:tcPr>
-            <w:tcBorders>
-              <w:bottom w:val="none" w:sz="0" w:space="0" w:color="000000"/>
-              <w:top w:val="none" w:sz="0" w:space="0" w:color="000000"/>
-              <w:left w:val="none" w:sz="0" w:space="0" w:color="000000"/>
-              <w:right w:val="none" w:sz="0" w:space="0" w:color="000000"/>
-            </w:tcBorders>
-            <w:shd w:val="clear" w:color="auto" w:fill="FFFFFF"/>
-            <w:tcMar>
-              <w:top w:w="0" w:type="dxa"/>
-              <w:bottom w:w="0" w:type="dxa"/>
-              <w:left w:w="0" w:type="dxa"/>
-              <w:right w:w="0" w:type="dxa"/>
-            </w:tcMar>
-            <w:vAlign w:val="center"/>
-          </w:tcPr>
-          <w:p>
-            <w:pPr>
-              <w:pStyle w:val="Normal"/>
-              <w:jc w:val="center"/>
-              <w:pBdr>
-                <w:bottom w:val="none" w:sz="0" w:space="0" w:color="000000"/>
-                <w:top w:val="none" w:sz="0" w:space="0" w:color="000000"/>
-                <w:left w:val="none" w:sz="0" w:space="0" w:color="000000"/>
-                <w:right w:val="none" w:sz="0" w:space="0" w:color="000000"/>
-              </w:pBdr>
-              <w:spacing w:after="100" w:before="100" w:line="240"/>
-              <w:ind w:left="100" w:right="100" w:firstLine="0" w:firstLineChars="0"/>
-            </w:pPr>
-            <w:r>
-              <w:rPr>
-                <w:rFonts w:ascii="Times" w:hAnsi="Times" w:eastAsia="Times" w:cs="Times"/>
-                <w:i w:val="false"/>
-                <w:b w:val="false"/>
-                <w:u w:val="none"/>
-                <w:sz w:val="32"/>
-                <w:szCs w:val="32"/>
-                <w:color w:val="000000"/>
-              </w:rPr>
-              <w:t xml:space="preserve">Simplified ARD 1</w:t>
-            </w:r>
-          </w:p>
-        </w:tc>
-        <w:tc>
-          <w:tcPr>
-            <w:tcBorders>
-              <w:bottom w:val="none" w:sz="0" w:space="0" w:color="000000"/>
-              <w:top w:val="none" w:sz="0" w:space="0" w:color="000000"/>
-              <w:left w:val="none" w:sz="0" w:space="0" w:color="000000"/>
-              <w:right w:val="none" w:sz="0" w:space="0" w:color="000000"/>
-            </w:tcBorders>
-            <w:shd w:val="clear" w:color="auto" w:fill="FFFFFF"/>
-            <w:tcMar>
-              <w:top w:w="0" w:type="dxa"/>
-              <w:bottom w:w="0" w:type="dxa"/>
-              <w:left w:w="0" w:type="dxa"/>
-              <w:right w:w="0" w:type="dxa"/>
-            </w:tcMar>
-            <w:vAlign w:val="center"/>
-          </w:tcPr>
-          <w:p>
-            <w:pPr>
-              <w:pStyle w:val="Normal"/>
-              <w:jc w:val="center"/>
-              <w:pBdr>
-                <w:bottom w:val="none" w:sz="0" w:space="0" w:color="000000"/>
-                <w:top w:val="none" w:sz="0" w:space="0" w:color="000000"/>
-                <w:left w:val="none" w:sz="0" w:space="0" w:color="000000"/>
-                <w:right w:val="none" w:sz="0" w:space="0" w:color="000000"/>
-              </w:pBdr>
-              <w:spacing w:after="100" w:before="100" w:line="240"/>
-              <w:ind w:left="100" w:right="100" w:firstLine="0" w:firstLineChars="0"/>
-            </w:pPr>
-            <w:r>
-              <w:rPr>
-                <w:rFonts w:ascii="Times" w:hAnsi="Times" w:eastAsia="Times" w:cs="Times"/>
-                <w:i w:val="false"/>
-                <w:b w:val="false"/>
-                <w:u w:val="none"/>
-                <w:sz w:val="32"/>
-                <w:szCs w:val="32"/>
-                <w:color w:val="000000"/>
-              </w:rPr>
-              <w:t xml:space="preserve">15</w:t>
-            </w:r>
-          </w:p>
-        </w:tc>
-        <w:tc>
-          <w:tcPr>
-            <w:tcBorders>
-              <w:bottom w:val="none" w:sz="0" w:space="0" w:color="000000"/>
-              <w:top w:val="none" w:sz="0" w:space="0" w:color="000000"/>
-              <w:left w:val="none" w:sz="0" w:space="0" w:color="000000"/>
-              <w:right w:val="none" w:sz="0" w:space="0" w:color="000000"/>
-            </w:tcBorders>
-            <w:shd w:val="clear" w:color="auto" w:fill="FFFFFF"/>
-            <w:tcMar>
-              <w:top w:w="0" w:type="dxa"/>
-              <w:bottom w:w="0" w:type="dxa"/>
-              <w:left w:w="0" w:type="dxa"/>
-              <w:right w:w="0" w:type="dxa"/>
-            </w:tcMar>
-            <w:vAlign w:val="center"/>
-          </w:tcPr>
-          <w:p>
-            <w:pPr>
-              <w:pStyle w:val="Normal"/>
-              <w:jc w:val="center"/>
-              <w:pBdr>
-                <w:bottom w:val="none" w:sz="0" w:space="0" w:color="000000"/>
-                <w:top w:val="none" w:sz="0" w:space="0" w:color="000000"/>
-                <w:left w:val="none" w:sz="0" w:space="0" w:color="000000"/>
-                <w:right w:val="none" w:sz="0" w:space="0" w:color="000000"/>
-              </w:pBdr>
-              <w:spacing w:after="100" w:before="100" w:line="240"/>
-              <w:ind w:left="100" w:right="100" w:firstLine="0" w:firstLineChars="0"/>
-            </w:pPr>
-            <w:r>
-              <w:rPr>
-                <w:rFonts w:ascii="Times" w:hAnsi="Times" w:eastAsia="Times" w:cs="Times"/>
-                <w:i w:val="false"/>
-                <w:b w:val="false"/>
-                <w:u w:val="none"/>
-                <w:sz w:val="32"/>
-                <w:szCs w:val="32"/>
-                <w:color w:val="000000"/>
-              </w:rPr>
-              <w:t xml:space="preserve">-2,770.04</w:t>
-            </w:r>
-          </w:p>
-        </w:tc>
-        <w:tc>
-          <w:tcPr>
-            <w:tcBorders>
-              <w:bottom w:val="none" w:sz="0" w:space="0" w:color="000000"/>
-              <w:top w:val="none" w:sz="0" w:space="0" w:color="000000"/>
-              <w:left w:val="none" w:sz="0" w:space="0" w:color="000000"/>
-              <w:right w:val="none" w:sz="0" w:space="0" w:color="000000"/>
-            </w:tcBorders>
-            <w:shd w:val="clear" w:color="auto" w:fill="FFFFFF"/>
-            <w:tcMar>
-              <w:top w:w="0" w:type="dxa"/>
-              <w:bottom w:w="0" w:type="dxa"/>
-              <w:left w:w="0" w:type="dxa"/>
-              <w:right w:w="0" w:type="dxa"/>
-            </w:tcMar>
-            <w:vAlign w:val="center"/>
-          </w:tcPr>
-          <w:p>
-            <w:pPr>
-              <w:pStyle w:val="Normal"/>
-              <w:jc w:val="center"/>
-              <w:pBdr>
-                <w:bottom w:val="none" w:sz="0" w:space="0" w:color="000000"/>
-                <w:top w:val="none" w:sz="0" w:space="0" w:color="000000"/>
-                <w:left w:val="none" w:sz="0" w:space="0" w:color="000000"/>
-                <w:right w:val="none" w:sz="0" w:space="0" w:color="000000"/>
-              </w:pBdr>
-              <w:spacing w:after="100" w:before="100" w:line="240"/>
-              <w:ind w:left="100" w:right="100" w:firstLine="0" w:firstLineChars="0"/>
-            </w:pPr>
-            <w:r>
-              <w:rPr>
-                <w:rFonts w:ascii="Times" w:hAnsi="Times" w:eastAsia="Times" w:cs="Times"/>
-                <w:i w:val="false"/>
-                <w:b w:val="false"/>
-                <w:u w:val="none"/>
-                <w:sz w:val="32"/>
-                <w:szCs w:val="32"/>
-                <w:color w:val="000000"/>
-              </w:rPr>
-              <w:t xml:space="preserve">5,570.07</w:t>
-            </w:r>
-          </w:p>
-        </w:tc>
-        <w:tc>
-          <w:tcPr>
-            <w:tcBorders>
-              <w:bottom w:val="none" w:sz="0" w:space="0" w:color="000000"/>
-              <w:top w:val="none" w:sz="0" w:space="0" w:color="000000"/>
-              <w:left w:val="none" w:sz="0" w:space="0" w:color="000000"/>
-              <w:right w:val="none" w:sz="0" w:space="0" w:color="000000"/>
-            </w:tcBorders>
-            <w:shd w:val="clear" w:color="auto" w:fill="FFFFFF"/>
-            <w:tcMar>
-              <w:top w:w="0" w:type="dxa"/>
-              <w:bottom w:w="0" w:type="dxa"/>
-              <w:left w:w="0" w:type="dxa"/>
-              <w:right w:w="0" w:type="dxa"/>
-            </w:tcMar>
-            <w:vAlign w:val="center"/>
-          </w:tcPr>
-          <w:p>
-            <w:pPr>
-              <w:pStyle w:val="Normal"/>
-              <w:jc w:val="center"/>
-              <w:pBdr>
-                <w:bottom w:val="none" w:sz="0" w:space="0" w:color="000000"/>
-                <w:top w:val="none" w:sz="0" w:space="0" w:color="000000"/>
-                <w:left w:val="none" w:sz="0" w:space="0" w:color="000000"/>
-                <w:right w:val="none" w:sz="0" w:space="0" w:color="000000"/>
-              </w:pBdr>
-              <w:spacing w:after="100" w:before="100" w:line="240"/>
-              <w:ind w:left="100" w:right="100" w:firstLine="0" w:firstLineChars="0"/>
-            </w:pPr>
-            <w:r>
-              <w:rPr>
-                <w:rFonts w:ascii="Times" w:hAnsi="Times" w:eastAsia="Times" w:cs="Times"/>
-                <w:i w:val="false"/>
-                <w:b w:val="false"/>
-                <w:u w:val="none"/>
-                <w:sz w:val="32"/>
-                <w:szCs w:val="32"/>
-                <w:color w:val="000000"/>
-              </w:rPr>
-              <w:t xml:space="preserve">0.03</w:t>
-            </w:r>
-          </w:p>
-        </w:tc>
-      </w:tr>
-      <w:tr>
-        <w:trPr>
-          <w:trHeight w:val="676" w:hRule="auto"/>
-        </w:trPr>
-        body 7
-        <w:tc>
-          <w:tcPr>
-            <w:tcBorders>
-              <w:bottom w:val="none" w:sz="0" w:space="0" w:color="000000"/>
-              <w:top w:val="none" w:sz="0" w:space="0" w:color="000000"/>
-              <w:left w:val="none" w:sz="0" w:space="0" w:color="000000"/>
-              <w:right w:val="none" w:sz="0" w:space="0" w:color="000000"/>
-            </w:tcBorders>
-            <w:shd w:val="clear" w:color="auto" w:fill="FFFFFF"/>
-            <w:tcMar>
-              <w:top w:w="0" w:type="dxa"/>
-              <w:bottom w:w="0" w:type="dxa"/>
-              <w:left w:w="0" w:type="dxa"/>
-              <w:right w:w="0" w:type="dxa"/>
-            </w:tcMar>
-            <w:vAlign w:val="center"/>
-          </w:tcPr>
-          <w:p>
-            <w:pPr>
-              <w:pStyle w:val="Normal"/>
-              <w:jc w:val="center"/>
-              <w:pBdr>
-                <w:bottom w:val="none" w:sz="0" w:space="0" w:color="000000"/>
-                <w:top w:val="none" w:sz="0" w:space="0" w:color="000000"/>
-                <w:left w:val="none" w:sz="0" w:space="0" w:color="000000"/>
-                <w:right w:val="none" w:sz="0" w:space="0" w:color="000000"/>
-              </w:pBdr>
-              <w:spacing w:after="100" w:before="100" w:line="240"/>
-              <w:ind w:left="100" w:right="100" w:firstLine="0" w:firstLineChars="0"/>
-            </w:pPr>
-            <w:r>
-              <w:rPr>
-                <w:rFonts w:ascii="Times" w:hAnsi="Times" w:eastAsia="Times" w:cs="Times"/>
-                <w:i w:val="false"/>
-                <w:b w:val="false"/>
-                <w:u w:val="none"/>
-                <w:sz w:val="32"/>
-                <w:szCs w:val="32"/>
-                <w:color w:val="000000"/>
-              </w:rPr>
-              <w:t xml:space="preserve">SYM</w:t>
-            </w:r>
-          </w:p>
-        </w:tc>
-        <w:tc>
-          <w:tcPr>
-            <w:tcBorders>
-              <w:bottom w:val="none" w:sz="0" w:space="0" w:color="000000"/>
-              <w:top w:val="none" w:sz="0" w:space="0" w:color="000000"/>
-              <w:left w:val="none" w:sz="0" w:space="0" w:color="000000"/>
-              <w:right w:val="none" w:sz="0" w:space="0" w:color="000000"/>
-            </w:tcBorders>
-            <w:shd w:val="clear" w:color="auto" w:fill="FFFFFF"/>
-            <w:tcMar>
-              <w:top w:w="0" w:type="dxa"/>
-              <w:bottom w:w="0" w:type="dxa"/>
-              <w:left w:w="0" w:type="dxa"/>
-              <w:right w:w="0" w:type="dxa"/>
-            </w:tcMar>
-            <w:vAlign w:val="center"/>
-          </w:tcPr>
-          <w:p>
-            <w:pPr>
-              <w:pStyle w:val="Normal"/>
-              <w:jc w:val="center"/>
-              <w:pBdr>
-                <w:bottom w:val="none" w:sz="0" w:space="0" w:color="000000"/>
-                <w:top w:val="none" w:sz="0" w:space="0" w:color="000000"/>
-                <w:left w:val="none" w:sz="0" w:space="0" w:color="000000"/>
-                <w:right w:val="none" w:sz="0" w:space="0" w:color="000000"/>
-              </w:pBdr>
-              <w:spacing w:after="100" w:before="100" w:line="240"/>
-              <w:ind w:left="100" w:right="100" w:firstLine="0" w:firstLineChars="0"/>
-            </w:pPr>
-            <w:r>
-              <w:rPr>
-                <w:rFonts w:ascii="Times" w:hAnsi="Times" w:eastAsia="Times" w:cs="Times"/>
-                <w:i w:val="false"/>
-                <w:b w:val="false"/>
-                <w:u w:val="none"/>
-                <w:sz w:val="32"/>
-                <w:szCs w:val="32"/>
-                <w:color w:val="000000"/>
-              </w:rPr>
-              <w:t xml:space="preserve">10</w:t>
-            </w:r>
-          </w:p>
-        </w:tc>
-        <w:tc>
-          <w:tcPr>
-            <w:tcBorders>
-              <w:bottom w:val="none" w:sz="0" w:space="0" w:color="000000"/>
-              <w:top w:val="none" w:sz="0" w:space="0" w:color="000000"/>
-              <w:left w:val="none" w:sz="0" w:space="0" w:color="000000"/>
-              <w:right w:val="none" w:sz="0" w:space="0" w:color="000000"/>
-            </w:tcBorders>
-            <w:shd w:val="clear" w:color="auto" w:fill="FFFFFF"/>
-            <w:tcMar>
-              <w:top w:w="0" w:type="dxa"/>
-              <w:bottom w:w="0" w:type="dxa"/>
-              <w:left w:w="0" w:type="dxa"/>
-              <w:right w:w="0" w:type="dxa"/>
-            </w:tcMar>
-            <w:vAlign w:val="center"/>
-          </w:tcPr>
-          <w:p>
-            <w:pPr>
-              <w:pStyle w:val="Normal"/>
-              <w:jc w:val="center"/>
-              <w:pBdr>
-                <w:bottom w:val="none" w:sz="0" w:space="0" w:color="000000"/>
-                <w:top w:val="none" w:sz="0" w:space="0" w:color="000000"/>
-                <w:left w:val="none" w:sz="0" w:space="0" w:color="000000"/>
-                <w:right w:val="none" w:sz="0" w:space="0" w:color="000000"/>
-              </w:pBdr>
-              <w:spacing w:after="100" w:before="100" w:line="240"/>
-              <w:ind w:left="100" w:right="100" w:firstLine="0" w:firstLineChars="0"/>
-            </w:pPr>
-            <w:r>
-              <w:rPr>
-                <w:rFonts w:ascii="Times" w:hAnsi="Times" w:eastAsia="Times" w:cs="Times"/>
-                <w:i w:val="false"/>
-                <w:b w:val="false"/>
-                <w:u w:val="none"/>
-                <w:sz w:val="32"/>
-                <w:szCs w:val="32"/>
-                <w:color w:val="000000"/>
-              </w:rPr>
-              <w:t xml:space="preserve">-2,926.13</w:t>
-            </w:r>
-          </w:p>
-        </w:tc>
-        <w:tc>
-          <w:tcPr>
-            <w:tcBorders>
-              <w:bottom w:val="none" w:sz="0" w:space="0" w:color="000000"/>
-              <w:top w:val="none" w:sz="0" w:space="0" w:color="000000"/>
-              <w:left w:val="none" w:sz="0" w:space="0" w:color="000000"/>
-              <w:right w:val="none" w:sz="0" w:space="0" w:color="000000"/>
-            </w:tcBorders>
-            <w:shd w:val="clear" w:color="auto" w:fill="FFFFFF"/>
-            <w:tcMar>
-              <w:top w:w="0" w:type="dxa"/>
-              <w:bottom w:w="0" w:type="dxa"/>
-              <w:left w:w="0" w:type="dxa"/>
-              <w:right w:w="0" w:type="dxa"/>
-            </w:tcMar>
-            <w:vAlign w:val="center"/>
-          </w:tcPr>
-          <w:p>
-            <w:pPr>
-              <w:pStyle w:val="Normal"/>
-              <w:jc w:val="center"/>
-              <w:pBdr>
-                <w:bottom w:val="none" w:sz="0" w:space="0" w:color="000000"/>
-                <w:top w:val="none" w:sz="0" w:space="0" w:color="000000"/>
-                <w:left w:val="none" w:sz="0" w:space="0" w:color="000000"/>
-                <w:right w:val="none" w:sz="0" w:space="0" w:color="000000"/>
-              </w:pBdr>
-              <w:spacing w:after="100" w:before="100" w:line="240"/>
-              <w:ind w:left="100" w:right="100" w:firstLine="0" w:firstLineChars="0"/>
-            </w:pPr>
-            <w:r>
-              <w:rPr>
-                <w:rFonts w:ascii="Times" w:hAnsi="Times" w:eastAsia="Times" w:cs="Times"/>
-                <w:i w:val="false"/>
-                <w:b w:val="false"/>
-                <w:u w:val="none"/>
-                <w:sz w:val="32"/>
-                <w:szCs w:val="32"/>
-                <w:color w:val="000000"/>
-              </w:rPr>
-              <w:t xml:space="preserve">5,872.27</w:t>
-            </w:r>
-          </w:p>
-        </w:tc>
-        <w:tc>
-          <w:tcPr>
-            <w:tcBorders>
-              <w:bottom w:val="none" w:sz="0" w:space="0" w:color="000000"/>
-              <w:top w:val="none" w:sz="0" w:space="0" w:color="000000"/>
-              <w:left w:val="none" w:sz="0" w:space="0" w:color="000000"/>
-              <w:right w:val="none" w:sz="0" w:space="0" w:color="000000"/>
-            </w:tcBorders>
-            <w:shd w:val="clear" w:color="auto" w:fill="FFFFFF"/>
-            <w:tcMar>
-              <w:top w:w="0" w:type="dxa"/>
-              <w:bottom w:w="0" w:type="dxa"/>
-              <w:left w:w="0" w:type="dxa"/>
-              <w:right w:w="0" w:type="dxa"/>
-            </w:tcMar>
-            <w:vAlign w:val="center"/>
-          </w:tcPr>
-          <w:p>
-            <w:pPr>
-              <w:pStyle w:val="Normal"/>
-              <w:jc w:val="center"/>
-              <w:pBdr>
-                <w:bottom w:val="none" w:sz="0" w:space="0" w:color="000000"/>
-                <w:top w:val="none" w:sz="0" w:space="0" w:color="000000"/>
-                <w:left w:val="none" w:sz="0" w:space="0" w:color="000000"/>
-                <w:right w:val="none" w:sz="0" w:space="0" w:color="000000"/>
-              </w:pBdr>
-              <w:spacing w:after="100" w:before="100" w:line="240"/>
-              <w:ind w:left="100" w:right="100" w:firstLine="0" w:firstLineChars="0"/>
-            </w:pPr>
-            <w:r>
-              <w:rPr>
-                <w:rFonts w:ascii="Times" w:hAnsi="Times" w:eastAsia="Times" w:cs="Times"/>
-                <w:i w:val="false"/>
-                <w:b w:val="false"/>
-                <w:u w:val="none"/>
-                <w:sz w:val="32"/>
-                <w:szCs w:val="32"/>
-                <w:color w:val="000000"/>
-              </w:rPr>
-              <w:t xml:space="preserve">0.00</w:t>
-            </w:r>
-          </w:p>
-        </w:tc>
-      </w:tr>
-      <w:tr>
-        <w:trPr>
-          <w:trHeight w:val="676" w:hRule="auto"/>
-        </w:trPr>
-        body 8
-        <w:tc>
-          <w:tcPr>
-            <w:tcBorders>
-              <w:bottom w:val="none" w:sz="0" w:space="0" w:color="000000"/>
-              <w:top w:val="none" w:sz="0" w:space="0" w:color="000000"/>
-              <w:left w:val="none" w:sz="0" w:space="0" w:color="000000"/>
-              <w:right w:val="none" w:sz="0" w:space="0" w:color="000000"/>
-            </w:tcBorders>
-            <w:shd w:val="clear" w:color="auto" w:fill="FFFFFF"/>
-            <w:tcMar>
-              <w:top w:w="0" w:type="dxa"/>
-              <w:bottom w:w="0" w:type="dxa"/>
-              <w:left w:w="0" w:type="dxa"/>
-              <w:right w:w="0" w:type="dxa"/>
-            </w:tcMar>
-            <w:vAlign w:val="center"/>
-          </w:tcPr>
-          <w:p>
-            <w:pPr>
-              <w:pStyle w:val="Normal"/>
-              <w:jc w:val="center"/>
-              <w:pBdr>
-                <w:bottom w:val="none" w:sz="0" w:space="0" w:color="000000"/>
-                <w:top w:val="none" w:sz="0" w:space="0" w:color="000000"/>
-                <w:left w:val="none" w:sz="0" w:space="0" w:color="000000"/>
-                <w:right w:val="none" w:sz="0" w:space="0" w:color="000000"/>
-              </w:pBdr>
-              <w:spacing w:after="100" w:before="100" w:line="240"/>
-              <w:ind w:left="100" w:right="100" w:firstLine="0" w:firstLineChars="0"/>
-            </w:pPr>
-            <w:r>
-              <w:rPr>
-                <w:rFonts w:ascii="Times" w:hAnsi="Times" w:eastAsia="Times" w:cs="Times"/>
-                <w:i w:val="false"/>
-                <w:b w:val="false"/>
-                <w:u w:val="none"/>
-                <w:sz w:val="32"/>
-                <w:szCs w:val="32"/>
-                <w:color w:val="000000"/>
-              </w:rPr>
-              <w:t xml:space="preserve">ARD</w:t>
-            </w:r>
-          </w:p>
-        </w:tc>
-        <w:tc>
-          <w:tcPr>
-            <w:tcBorders>
-              <w:bottom w:val="none" w:sz="0" w:space="0" w:color="000000"/>
-              <w:top w:val="none" w:sz="0" w:space="0" w:color="000000"/>
-              <w:left w:val="none" w:sz="0" w:space="0" w:color="000000"/>
-              <w:right w:val="none" w:sz="0" w:space="0" w:color="000000"/>
-            </w:tcBorders>
-            <w:shd w:val="clear" w:color="auto" w:fill="FFFFFF"/>
-            <w:tcMar>
-              <w:top w:w="0" w:type="dxa"/>
-              <w:bottom w:w="0" w:type="dxa"/>
-              <w:left w:w="0" w:type="dxa"/>
-              <w:right w:w="0" w:type="dxa"/>
-            </w:tcMar>
-            <w:vAlign w:val="center"/>
-          </w:tcPr>
-          <w:p>
-            <w:pPr>
-              <w:pStyle w:val="Normal"/>
-              <w:jc w:val="center"/>
-              <w:pBdr>
-                <w:bottom w:val="none" w:sz="0" w:space="0" w:color="000000"/>
-                <w:top w:val="none" w:sz="0" w:space="0" w:color="000000"/>
-                <w:left w:val="none" w:sz="0" w:space="0" w:color="000000"/>
-                <w:right w:val="none" w:sz="0" w:space="0" w:color="000000"/>
-              </w:pBdr>
-              <w:spacing w:after="100" w:before="100" w:line="240"/>
-              <w:ind w:left="100" w:right="100" w:firstLine="0" w:firstLineChars="0"/>
-            </w:pPr>
-            <w:r>
-              <w:rPr>
-                <w:rFonts w:ascii="Times" w:hAnsi="Times" w:eastAsia="Times" w:cs="Times"/>
-                <w:i w:val="false"/>
-                <w:b w:val="false"/>
-                <w:u w:val="none"/>
-                <w:sz w:val="32"/>
-                <w:szCs w:val="32"/>
-                <w:color w:val="000000"/>
-              </w:rPr>
-              <w:t xml:space="preserve">20</w:t>
-            </w:r>
-          </w:p>
-        </w:tc>
-        <w:tc>
-          <w:tcPr>
-            <w:tcBorders>
-              <w:bottom w:val="none" w:sz="0" w:space="0" w:color="000000"/>
-              <w:top w:val="none" w:sz="0" w:space="0" w:color="000000"/>
-              <w:left w:val="none" w:sz="0" w:space="0" w:color="000000"/>
-              <w:right w:val="none" w:sz="0" w:space="0" w:color="000000"/>
-            </w:tcBorders>
-            <w:shd w:val="clear" w:color="auto" w:fill="FFFFFF"/>
-            <w:tcMar>
-              <w:top w:w="0" w:type="dxa"/>
-              <w:bottom w:w="0" w:type="dxa"/>
-              <w:left w:w="0" w:type="dxa"/>
-              <w:right w:w="0" w:type="dxa"/>
-            </w:tcMar>
-            <w:vAlign w:val="center"/>
-          </w:tcPr>
-          <w:p>
-            <w:pPr>
-              <w:pStyle w:val="Normal"/>
-              <w:jc w:val="center"/>
-              <w:pBdr>
-                <w:bottom w:val="none" w:sz="0" w:space="0" w:color="000000"/>
-                <w:top w:val="none" w:sz="0" w:space="0" w:color="000000"/>
-                <w:left w:val="none" w:sz="0" w:space="0" w:color="000000"/>
-                <w:right w:val="none" w:sz="0" w:space="0" w:color="000000"/>
-              </w:pBdr>
-              <w:spacing w:after="100" w:before="100" w:line="240"/>
-              <w:ind w:left="100" w:right="100" w:firstLine="0" w:firstLineChars="0"/>
-            </w:pPr>
-            <w:r>
-              <w:rPr>
-                <w:rFonts w:ascii="Times" w:hAnsi="Times" w:eastAsia="Times" w:cs="Times"/>
-                <w:i w:val="false"/>
-                <w:b w:val="false"/>
-                <w:u w:val="none"/>
-                <w:sz w:val="32"/>
-                <w:szCs w:val="32"/>
-                <w:color w:val="000000"/>
-              </w:rPr>
-              <w:t xml:space="preserve">-2,770.04</w:t>
-            </w:r>
-          </w:p>
-        </w:tc>
-        <w:tc>
-          <w:tcPr>
-            <w:tcBorders>
-              <w:bottom w:val="none" w:sz="0" w:space="0" w:color="000000"/>
-              <w:top w:val="none" w:sz="0" w:space="0" w:color="000000"/>
-              <w:left w:val="none" w:sz="0" w:space="0" w:color="000000"/>
-              <w:right w:val="none" w:sz="0" w:space="0" w:color="000000"/>
-            </w:tcBorders>
-            <w:shd w:val="clear" w:color="auto" w:fill="FFFFFF"/>
-            <w:tcMar>
-              <w:top w:w="0" w:type="dxa"/>
-              <w:bottom w:w="0" w:type="dxa"/>
-              <w:left w:w="0" w:type="dxa"/>
-              <w:right w:w="0" w:type="dxa"/>
-            </w:tcMar>
-            <w:vAlign w:val="center"/>
-          </w:tcPr>
-          <w:p>
-            <w:pPr>
-              <w:pStyle w:val="Normal"/>
-              <w:jc w:val="center"/>
-              <w:pBdr>
-                <w:bottom w:val="none" w:sz="0" w:space="0" w:color="000000"/>
-                <w:top w:val="none" w:sz="0" w:space="0" w:color="000000"/>
-                <w:left w:val="none" w:sz="0" w:space="0" w:color="000000"/>
-                <w:right w:val="none" w:sz="0" w:space="0" w:color="000000"/>
-              </w:pBdr>
-              <w:spacing w:after="100" w:before="100" w:line="240"/>
-              <w:ind w:left="100" w:right="100" w:firstLine="0" w:firstLineChars="0"/>
-            </w:pPr>
-            <w:r>
-              <w:rPr>
-                <w:rFonts w:ascii="Times" w:hAnsi="Times" w:eastAsia="Times" w:cs="Times"/>
-                <w:i w:val="false"/>
-                <w:b w:val="false"/>
-                <w:u w:val="none"/>
-                <w:sz w:val="32"/>
-                <w:szCs w:val="32"/>
-                <w:color w:val="000000"/>
-              </w:rPr>
-              <w:t xml:space="preserve">5,580.07</w:t>
-            </w:r>
-          </w:p>
-        </w:tc>
-        <w:tc>
-          <w:tcPr>
-            <w:tcBorders>
-              <w:bottom w:val="none" w:sz="0" w:space="0" w:color="000000"/>
-              <w:top w:val="none" w:sz="0" w:space="0" w:color="000000"/>
-              <w:left w:val="none" w:sz="0" w:space="0" w:color="000000"/>
-              <w:right w:val="none" w:sz="0" w:space="0" w:color="000000"/>
-            </w:tcBorders>
-            <w:shd w:val="clear" w:color="auto" w:fill="FFFFFF"/>
-            <w:tcMar>
-              <w:top w:w="0" w:type="dxa"/>
-              <w:bottom w:w="0" w:type="dxa"/>
-              <w:left w:w="0" w:type="dxa"/>
-              <w:right w:w="0" w:type="dxa"/>
-            </w:tcMar>
-            <w:vAlign w:val="center"/>
-          </w:tcPr>
-          <w:p>
-            <w:pPr>
-              <w:pStyle w:val="Normal"/>
-              <w:jc w:val="center"/>
-              <w:pBdr>
-                <w:bottom w:val="none" w:sz="0" w:space="0" w:color="000000"/>
-                <w:top w:val="none" w:sz="0" w:space="0" w:color="000000"/>
-                <w:left w:val="none" w:sz="0" w:space="0" w:color="000000"/>
-                <w:right w:val="none" w:sz="0" w:space="0" w:color="000000"/>
-              </w:pBdr>
-              <w:spacing w:after="100" w:before="100" w:line="240"/>
-              <w:ind w:left="100" w:right="100" w:firstLine="0" w:firstLineChars="0"/>
-            </w:pPr>
-            <w:r>
-              <w:rPr>
-                <w:rFonts w:ascii="Times" w:hAnsi="Times" w:eastAsia="Times" w:cs="Times"/>
-                <w:i w:val="false"/>
-                <w:b w:val="false"/>
-                <w:u w:val="none"/>
-                <w:sz w:val="32"/>
-                <w:szCs w:val="32"/>
-                <w:color w:val="000000"/>
-              </w:rPr>
-              <w:t xml:space="preserve">0.00</w:t>
-            </w:r>
-          </w:p>
-        </w:tc>
-      </w:tr>
-      <w:tr>
-        <w:trPr>
-          <w:trHeight w:val="676" w:hRule="auto"/>
-        </w:trPr>
-        body 9
-        <w:tc>
-          <w:tcPr>
-            <w:tcBorders>
-              <w:bottom w:val="none" w:sz="0" w:space="0" w:color="000000"/>
-              <w:top w:val="none" w:sz="0" w:space="0" w:color="000000"/>
-              <w:left w:val="none" w:sz="0" w:space="0" w:color="000000"/>
-              <w:right w:val="none" w:sz="0" w:space="0" w:color="000000"/>
-            </w:tcBorders>
-            <w:shd w:val="clear" w:color="auto" w:fill="FFFFFF"/>
-            <w:tcMar>
-              <w:top w:w="0" w:type="dxa"/>
-              <w:bottom w:w="0" w:type="dxa"/>
-              <w:left w:w="0" w:type="dxa"/>
-              <w:right w:w="0" w:type="dxa"/>
-            </w:tcMar>
-            <w:vAlign w:val="center"/>
-          </w:tcPr>
-          <w:p>
-            <w:pPr>
-              <w:pStyle w:val="Normal"/>
-              <w:jc w:val="center"/>
-              <w:pBdr>
-                <w:bottom w:val="none" w:sz="0" w:space="0" w:color="000000"/>
-                <w:top w:val="none" w:sz="0" w:space="0" w:color="000000"/>
-                <w:left w:val="none" w:sz="0" w:space="0" w:color="000000"/>
-                <w:right w:val="none" w:sz="0" w:space="0" w:color="000000"/>
-              </w:pBdr>
-              <w:spacing w:after="100" w:before="100" w:line="240"/>
-              <w:ind w:left="100" w:right="100" w:firstLine="0" w:firstLineChars="0"/>
-            </w:pPr>
-            <w:r>
-              <w:rPr>
-                <w:rFonts w:ascii="Times" w:hAnsi="Times" w:eastAsia="Times" w:cs="Times"/>
-                <w:i w:val="false"/>
-                <w:b w:val="false"/>
-                <w:u w:val="none"/>
-                <w:sz w:val="32"/>
-                <w:szCs w:val="32"/>
-                <w:color w:val="000000"/>
-              </w:rPr>
-              <w:t xml:space="preserve">ER</w:t>
-            </w:r>
-          </w:p>
-        </w:tc>
-        <w:tc>
-          <w:tcPr>
-            <w:tcBorders>
-              <w:bottom w:val="none" w:sz="0" w:space="0" w:color="000000"/>
-              <w:top w:val="none" w:sz="0" w:space="0" w:color="000000"/>
-              <w:left w:val="none" w:sz="0" w:space="0" w:color="000000"/>
-              <w:right w:val="none" w:sz="0" w:space="0" w:color="000000"/>
-            </w:tcBorders>
-            <w:shd w:val="clear" w:color="auto" w:fill="FFFFFF"/>
-            <w:tcMar>
-              <w:top w:w="0" w:type="dxa"/>
-              <w:bottom w:w="0" w:type="dxa"/>
-              <w:left w:w="0" w:type="dxa"/>
-              <w:right w:w="0" w:type="dxa"/>
-            </w:tcMar>
-            <w:vAlign w:val="center"/>
-          </w:tcPr>
-          <w:p>
-            <w:pPr>
-              <w:pStyle w:val="Normal"/>
-              <w:jc w:val="center"/>
-              <w:pBdr>
-                <w:bottom w:val="none" w:sz="0" w:space="0" w:color="000000"/>
-                <w:top w:val="none" w:sz="0" w:space="0" w:color="000000"/>
-                <w:left w:val="none" w:sz="0" w:space="0" w:color="000000"/>
-                <w:right w:val="none" w:sz="0" w:space="0" w:color="000000"/>
-              </w:pBdr>
-              <w:spacing w:after="100" w:before="100" w:line="240"/>
-              <w:ind w:left="100" w:right="100" w:firstLine="0" w:firstLineChars="0"/>
-            </w:pPr>
-            <w:r>
-              <w:rPr>
-                <w:rFonts w:ascii="Times" w:hAnsi="Times" w:eastAsia="Times" w:cs="Times"/>
-                <w:i w:val="false"/>
-                <w:b w:val="false"/>
-                <w:u w:val="none"/>
-                <w:sz w:val="32"/>
-                <w:szCs w:val="32"/>
-                <w:color w:val="000000"/>
-              </w:rPr>
-              <w:t xml:space="preserve">1</w:t>
-            </w:r>
-          </w:p>
-        </w:tc>
-        <w:tc>
-          <w:tcPr>
-            <w:tcBorders>
-              <w:bottom w:val="none" w:sz="0" w:space="0" w:color="000000"/>
-              <w:top w:val="none" w:sz="0" w:space="0" w:color="000000"/>
-              <w:left w:val="none" w:sz="0" w:space="0" w:color="000000"/>
-              <w:right w:val="none" w:sz="0" w:space="0" w:color="000000"/>
-            </w:tcBorders>
-            <w:shd w:val="clear" w:color="auto" w:fill="FFFFFF"/>
-            <w:tcMar>
-              <w:top w:w="0" w:type="dxa"/>
-              <w:bottom w:w="0" w:type="dxa"/>
-              <w:left w:w="0" w:type="dxa"/>
-              <w:right w:w="0" w:type="dxa"/>
-            </w:tcMar>
-            <w:vAlign w:val="center"/>
-          </w:tcPr>
-          <w:p>
-            <w:pPr>
-              <w:pStyle w:val="Normal"/>
-              <w:jc w:val="center"/>
-              <w:pBdr>
-                <w:bottom w:val="none" w:sz="0" w:space="0" w:color="000000"/>
-                <w:top w:val="none" w:sz="0" w:space="0" w:color="000000"/>
-                <w:left w:val="none" w:sz="0" w:space="0" w:color="000000"/>
-                <w:right w:val="none" w:sz="0" w:space="0" w:color="000000"/>
-              </w:pBdr>
-              <w:spacing w:after="100" w:before="100" w:line="240"/>
-              <w:ind w:left="100" w:right="100" w:firstLine="0" w:firstLineChars="0"/>
-            </w:pPr>
-            <w:r>
-              <w:rPr>
-                <w:rFonts w:ascii="Times" w:hAnsi="Times" w:eastAsia="Times" w:cs="Times"/>
-                <w:i w:val="false"/>
-                <w:b w:val="false"/>
-                <w:u w:val="none"/>
-                <w:sz w:val="32"/>
-                <w:szCs w:val="32"/>
-                <w:color w:val="000000"/>
-              </w:rPr>
-              <w:t xml:space="preserve">-3,278.57</w:t>
-            </w:r>
-          </w:p>
-        </w:tc>
-        <w:tc>
-          <w:tcPr>
-            <w:tcBorders>
-              <w:bottom w:val="none" w:sz="0" w:space="0" w:color="000000"/>
-              <w:top w:val="none" w:sz="0" w:space="0" w:color="000000"/>
-              <w:left w:val="none" w:sz="0" w:space="0" w:color="000000"/>
-              <w:right w:val="none" w:sz="0" w:space="0" w:color="000000"/>
-            </w:tcBorders>
-            <w:shd w:val="clear" w:color="auto" w:fill="FFFFFF"/>
-            <w:tcMar>
-              <w:top w:w="0" w:type="dxa"/>
-              <w:bottom w:w="0" w:type="dxa"/>
-              <w:left w:w="0" w:type="dxa"/>
-              <w:right w:w="0" w:type="dxa"/>
-            </w:tcMar>
-            <w:vAlign w:val="center"/>
-          </w:tcPr>
-          <w:p>
-            <w:pPr>
-              <w:pStyle w:val="Normal"/>
-              <w:jc w:val="center"/>
-              <w:pBdr>
-                <w:bottom w:val="none" w:sz="0" w:space="0" w:color="000000"/>
-                <w:top w:val="none" w:sz="0" w:space="0" w:color="000000"/>
-                <w:left w:val="none" w:sz="0" w:space="0" w:color="000000"/>
-                <w:right w:val="none" w:sz="0" w:space="0" w:color="000000"/>
-              </w:pBdr>
-              <w:spacing w:after="100" w:before="100" w:line="240"/>
-              <w:ind w:left="100" w:right="100" w:firstLine="0" w:firstLineChars="0"/>
-            </w:pPr>
-            <w:r>
-              <w:rPr>
-                <w:rFonts w:ascii="Times" w:hAnsi="Times" w:eastAsia="Times" w:cs="Times"/>
-                <w:i w:val="false"/>
-                <w:b w:val="false"/>
-                <w:u w:val="none"/>
-                <w:sz w:val="32"/>
-                <w:szCs w:val="32"/>
-                <w:color w:val="000000"/>
-              </w:rPr>
-              <w:t xml:space="preserve">6,559.15</w:t>
-            </w:r>
-          </w:p>
-        </w:tc>
-        <w:tc>
-          <w:tcPr>
-            <w:tcBorders>
-              <w:bottom w:val="none" w:sz="0" w:space="0" w:color="000000"/>
-              <w:top w:val="none" w:sz="0" w:space="0" w:color="000000"/>
-              <w:left w:val="none" w:sz="0" w:space="0" w:color="000000"/>
-              <w:right w:val="none" w:sz="0" w:space="0" w:color="000000"/>
-            </w:tcBorders>
-            <w:shd w:val="clear" w:color="auto" w:fill="FFFFFF"/>
-            <w:tcMar>
-              <w:top w:w="0" w:type="dxa"/>
-              <w:bottom w:w="0" w:type="dxa"/>
-              <w:left w:w="0" w:type="dxa"/>
-              <w:right w:w="0" w:type="dxa"/>
-            </w:tcMar>
-            <w:vAlign w:val="center"/>
-          </w:tcPr>
-          <w:p>
-            <w:pPr>
-              <w:pStyle w:val="Normal"/>
-              <w:jc w:val="center"/>
-              <w:pBdr>
-                <w:bottom w:val="none" w:sz="0" w:space="0" w:color="000000"/>
-                <w:top w:val="none" w:sz="0" w:space="0" w:color="000000"/>
-                <w:left w:val="none" w:sz="0" w:space="0" w:color="000000"/>
-                <w:right w:val="none" w:sz="0" w:space="0" w:color="000000"/>
-              </w:pBdr>
-              <w:spacing w:after="100" w:before="100" w:line="240"/>
-              <w:ind w:left="100" w:right="100" w:firstLine="0" w:firstLineChars="0"/>
-            </w:pPr>
-            <w:r>
-              <w:rPr>
-                <w:rFonts w:ascii="Times" w:hAnsi="Times" w:eastAsia="Times" w:cs="Times"/>
-                <w:i w:val="false"/>
-                <w:b w:val="false"/>
-                <w:u w:val="none"/>
-                <w:sz w:val="32"/>
-                <w:szCs w:val="32"/>
-                <w:color w:val="000000"/>
-              </w:rPr>
-              <w:t xml:space="preserve">0.00</w:t>
-            </w:r>
-          </w:p>
-        </w:tc>
-      </w:tr>
-      <w:tr>
-        <w:trPr>
-          <w:trHeight w:val="700" w:hRule="auto"/>
-        </w:trPr>
-        body10
+        body8
         <w:tc>
           <w:tcPr>
             <w:tcBorders>
@@ -2329,7 +1877,7 @@
                 <w:szCs w:val="32"/>
                 <w:color w:val="000000"/>
               </w:rPr>
-              <w:t xml:space="preserve">Simplified ARD 6</w:t>
+              <w:t xml:space="preserve">Simplified ARD 4</w:t>
             </w:r>
           </w:p>
         </w:tc>
@@ -2417,7 +1965,7 @@
                 <w:szCs w:val="32"/>
                 <w:color w:val="000000"/>
               </w:rPr>
-              <w:t xml:space="preserve">-2,842.70</w:t>
+              <w:t xml:space="preserve">-2,710.26</w:t>
             </w:r>
           </w:p>
         </w:tc>
@@ -2461,7 +2009,7 @@
                 <w:szCs w:val="32"/>
                 <w:color w:val="000000"/>
               </w:rPr>
-              <w:t xml:space="preserve">5,705.41</w:t>
+              <w:t xml:space="preserve">5,440.51</w:t>
             </w:r>
           </w:p>
         </w:tc>
@@ -2519,6 +2067,11 @@
     </w:sectPr>
   </w:body>
 </w:document>
+</file>
+
+<file path=word/comments.xml><?xml version="1.0" encoding="utf-8"?>
+<w:comments xmlns:wpc="http://schemas.microsoft.com/office/word/2010/wordprocessingCanvas" xmlns:mo="http://schemas.microsoft.com/office/mac/office/2008/main" xmlns:mc="http://schemas.openxmlformats.org/markup-compatibility/2006" xmlns:mv="urn:schemas-microsoft-com:mac:vml" xmlns:o="urn:schemas-microsoft-com:office:office" xmlns:r="http://schemas.openxmlformats.org/officeDocument/2006/relationships" xmlns:m="http://schemas.openxmlformats.org/officeDocument/2006/math" xmlns:v="urn:schemas-microsoft-com:vml" xmlns:wp14="http://schemas.microsoft.com/office/word/2010/wordprocessingDrawing" xmlns:wp="http://schemas.openxmlformats.org/drawingml/2006/wordprocessingDrawing" xmlns:w10="urn:schemas-microsoft-com:office:word" xmlns:w="http://schemas.openxmlformats.org/wordprocessingml/2006/main" xmlns:w14="http://schemas.microsoft.com/office/word/2010/wordml" xmlns:wpg="http://schemas.microsoft.com/office/word/2010/wordprocessingGroup" xmlns:wpi="http://schemas.microsoft.com/office/word/2010/wordprocessingInk" xmlns:wne="http://schemas.microsoft.com/office/word/2006/wordml" xmlns:wps="http://schemas.microsoft.com/office/word/2010/wordprocessingShape" mc:Ignorable="w14 wp14">
+</w:comments>
 </file>
 
 <file path=word/footnotes.xml><?xml version="1.0" encoding="utf-8"?>

</xml_diff>

<commit_message>
Update markov model results for ASV
</commit_message>
<xml_diff>
--- a/plots/manuscript_plots/markov_model_table.docx
+++ b/plots/manuscript_plots/markov_model_table.docx
@@ -1199,7 +1199,7 @@
                 <w:szCs w:val="32"/>
                 <w:color w:val="000000"/>
               </w:rPr>
-              <w:t xml:space="preserve">SYM</w:t>
+              <w:t xml:space="preserve">ARD</w:t>
             </w:r>
           </w:p>
         </w:tc>
@@ -1243,7 +1243,7 @@
                 <w:szCs w:val="32"/>
                 <w:color w:val="000000"/>
               </w:rPr>
-              <w:t xml:space="preserve">10</w:t>
+              <w:t xml:space="preserve">20</w:t>
             </w:r>
           </w:p>
         </w:tc>
@@ -1287,7 +1287,7 @@
                 <w:szCs w:val="32"/>
                 <w:color w:val="000000"/>
               </w:rPr>
-              <w:t xml:space="preserve">-2,780.02</w:t>
+              <w:t xml:space="preserve">-2,674.14</w:t>
             </w:r>
           </w:p>
         </w:tc>
@@ -1331,7 +1331,7 @@
                 <w:szCs w:val="32"/>
                 <w:color w:val="000000"/>
               </w:rPr>
-              <w:t xml:space="preserve">5,580.03</w:t>
+              <w:t xml:space="preserve">5,388.29</w:t>
             </w:r>
           </w:p>
         </w:tc>
@@ -1382,7 +1382,7 @@
       </w:tr>
       <w:tr>
         <w:trPr>
-          <w:trHeight w:val="676" w:hRule="auto"/>
+          <w:trHeight w:val="700" w:hRule="auto"/>
         </w:trPr>
         body6
         <w:tc>
@@ -1425,7 +1425,7 @@
                 <w:szCs w:val="32"/>
                 <w:color w:val="000000"/>
               </w:rPr>
-              <w:t xml:space="preserve">ARD</w:t>
+              <w:t xml:space="preserve">Simplified ARD 4</w:t>
             </w:r>
           </w:p>
         </w:tc>
@@ -1469,7 +1469,7 @@
                 <w:szCs w:val="32"/>
                 <w:color w:val="000000"/>
               </w:rPr>
-              <w:t xml:space="preserve">20</w:t>
+              <w:t xml:space="preserve">10</w:t>
             </w:r>
           </w:p>
         </w:tc>
@@ -1513,7 +1513,7 @@
                 <w:szCs w:val="32"/>
                 <w:color w:val="000000"/>
               </w:rPr>
-              <w:t xml:space="preserve">-2,674.14</w:t>
+              <w:t xml:space="preserve">-2,710.26</w:t>
             </w:r>
           </w:p>
         </w:tc>
@@ -1557,7 +1557,7 @@
                 <w:szCs w:val="32"/>
                 <w:color w:val="000000"/>
               </w:rPr>
-              <w:t xml:space="preserve">5,388.29</w:t>
+              <w:t xml:space="preserve">5,440.51</w:t>
             </w:r>
           </w:p>
         </w:tc>
@@ -1651,7 +1651,7 @@
                 <w:szCs w:val="32"/>
                 <w:color w:val="000000"/>
               </w:rPr>
-              <w:t xml:space="preserve">ER</w:t>
+              <w:t xml:space="preserve">SYM</w:t>
             </w:r>
           </w:p>
         </w:tc>
@@ -1695,7 +1695,7 @@
                 <w:szCs w:val="32"/>
                 <w:color w:val="000000"/>
               </w:rPr>
-              <w:t xml:space="preserve">1</w:t>
+              <w:t xml:space="preserve">10</w:t>
             </w:r>
           </w:p>
         </w:tc>
@@ -1739,7 +1739,7 @@
                 <w:szCs w:val="32"/>
                 <w:color w:val="000000"/>
               </w:rPr>
-              <w:t xml:space="preserve">-3,256.93</w:t>
+              <w:t xml:space="preserve">-2,780.02</w:t>
             </w:r>
           </w:p>
         </w:tc>
@@ -1783,7 +1783,7 @@
                 <w:szCs w:val="32"/>
                 <w:color w:val="000000"/>
               </w:rPr>
-              <w:t xml:space="preserve">6,515.85</w:t>
+              <w:t xml:space="preserve">5,580.03</w:t>
             </w:r>
           </w:p>
         </w:tc>
@@ -1834,7 +1834,7 @@
       </w:tr>
       <w:tr>
         <w:trPr>
-          <w:trHeight w:val="700" w:hRule="auto"/>
+          <w:trHeight w:val="676" w:hRule="auto"/>
         </w:trPr>
         body8
         <w:tc>
@@ -1877,7 +1877,7 @@
                 <w:szCs w:val="32"/>
                 <w:color w:val="000000"/>
               </w:rPr>
-              <w:t xml:space="preserve">Simplified ARD 4</w:t>
+              <w:t xml:space="preserve">ER</w:t>
             </w:r>
           </w:p>
         </w:tc>
@@ -1921,7 +1921,7 @@
                 <w:szCs w:val="32"/>
                 <w:color w:val="000000"/>
               </w:rPr>
-              <w:t xml:space="preserve">10</w:t>
+              <w:t xml:space="preserve">1</w:t>
             </w:r>
           </w:p>
         </w:tc>
@@ -1965,7 +1965,7 @@
                 <w:szCs w:val="32"/>
                 <w:color w:val="000000"/>
               </w:rPr>
-              <w:t xml:space="preserve">-2,710.26</w:t>
+              <w:t xml:space="preserve">-3,256.93</w:t>
             </w:r>
           </w:p>
         </w:tc>
@@ -2009,7 +2009,7 @@
                 <w:szCs w:val="32"/>
                 <w:color w:val="000000"/>
               </w:rPr>
-              <w:t xml:space="preserve">5,440.51</w:t>
+              <w:t xml:space="preserve">6,515.85</w:t>
             </w:r>
           </w:p>
         </w:tc>

</xml_diff>